<commit_message>
23 – Autoload et namespaces
</commit_message>
<xml_diff>
--- a/docs/PHP_S2_2016_V4.docx
+++ b/docs/PHP_S2_2016_V4.docx
@@ -8612,7 +8612,7 @@
         <w:tblInd w:w="0" w:type="dxa"/>
         <w:tblCellMar>
           <w:top w:w="0" w:type="dxa"/>
-          <w:left w:w="88" w:type="dxa"/>
+          <w:left w:w="83" w:type="dxa"/>
           <w:bottom w:w="0" w:type="dxa"/>
           <w:right w:w="108" w:type="dxa"/>
         </w:tblCellMar>
@@ -8629,7 +8629,7 @@
             <w:tcBorders/>
             <w:shd w:fill="auto" w:val="clear"/>
             <w:tcMar>
-              <w:left w:w="88" w:type="dxa"/>
+              <w:left w:w="83" w:type="dxa"/>
             </w:tcMar>
           </w:tcPr>
           <w:p>
@@ -16072,27 +16072,7 @@
           <w:szCs w:val="40"/>
           <w:lang w:val="fr-FR"/>
         </w:rPr>
-        <w:t xml:space="preserve">23 – </w:t>
-      </w:r>
-      <w:r>
-        <w:rPr>
-          <w:rFonts w:eastAsia="Times New Roman" w:cs="Arial" w:ascii="Arial" w:hAnsi="Arial"/>
-          <w:color w:val="000000"/>
-          <w:sz w:val="40"/>
-          <w:szCs w:val="40"/>
-          <w:lang w:val="fr-FR"/>
-        </w:rPr>
-        <w:t>Autoload et</w:t>
-      </w:r>
-      <w:r>
-        <w:rPr>
-          <w:rFonts w:eastAsia="Times New Roman" w:cs="Arial" w:ascii="Arial" w:hAnsi="Arial"/>
-          <w:color w:val="000000"/>
-          <w:sz w:val="40"/>
-          <w:szCs w:val="40"/>
-          <w:lang w:val="fr-FR"/>
-        </w:rPr>
-        <w:t xml:space="preserve"> namespaces</w:t>
+        <w:t>23 – Autoload et namespaces</w:t>
       </w:r>
     </w:p>
     <w:p>
@@ -16123,24 +16103,7 @@
           <w:szCs w:val="22"/>
           <w:lang w:val="fr-FR" w:eastAsia="fr-FR" w:bidi="ar-SA"/>
         </w:rPr>
-        <w:t xml:space="preserve">Maintenant que tout fonctionne bien, on va tout casser. </w:t>
-      </w:r>
-      <w:r>
-        <w:rPr>
-          <w:rFonts w:eastAsia="Times New Roman" w:cs="Arial" w:ascii="Arial" w:hAnsi="Arial"/>
-          <w:b w:val="false"/>
-          <w:bCs w:val="false"/>
-          <w:i w:val="false"/>
-          <w:iCs w:val="false"/>
-          <w:caps w:val="false"/>
-          <w:smallCaps w:val="false"/>
-          <w:color w:val="000000"/>
-          <w:spacing w:val="0"/>
-          <w:sz w:val="22"/>
-          <w:szCs w:val="22"/>
-          <w:lang w:val="fr-FR" w:eastAsia="fr-FR" w:bidi="ar-SA"/>
-        </w:rPr>
-        <w:t>Nous allons utiliser les namespaces dans toutes nos classes. Les namespaces sont très utilisés en POO pour structurer son application et les classes qui la compose.</w:t>
+        <w:t>Maintenant que tout fonctionne bien, on va tout casser. Nous allons utiliser les namespaces dans toutes nos classes. Les namespaces sont très utilisés en POO pour structurer son application et les classes qui la compose.</w:t>
         <w:br/>
       </w:r>
       <w:hyperlink r:id="rId33">
@@ -16170,15 +16133,17 @@
         <w:widowControl w:val="false"/>
         <w:numPr>
           <w:ilvl w:val="0"/>
-          <w:numId w:val="27"/>
+          <w:numId w:val="0"/>
         </w:numPr>
         <w:spacing w:before="400" w:after="120"/>
         <w:jc w:val="left"/>
         <w:outlineLvl w:val="0"/>
         <w:rPr/>
       </w:pPr>
-      <w:r>
-        <w:rPr>
+      <w:bookmarkStart w:id="3" w:name="__DdeLink__929_818017246"/>
+      <w:r>
+        <w:rPr>
+          <w:rStyle w:val="InternetLink"/>
           <w:rFonts w:eastAsia="Times New Roman" w:cs="Arial" w:ascii="Arial" w:hAnsi="Arial"/>
           <w:b w:val="false"/>
           <w:bCs w:val="false"/>
@@ -16190,9 +16155,164 @@
           <w:spacing w:val="0"/>
           <w:sz w:val="22"/>
           <w:szCs w:val="22"/>
+          <w:u w:val="none"/>
           <w:lang w:val="fr-FR" w:eastAsia="fr-FR" w:bidi="ar-SA"/>
         </w:rPr>
-        <w:t xml:space="preserve">Modifier Server.php et donner à la classe le namespace </w:t>
+        <w:t>Mais avant ça, commen</w:t>
+      </w:r>
+      <w:bookmarkEnd w:id="3"/>
+      <w:r>
+        <w:rPr>
+          <w:rStyle w:val="InternetLink"/>
+          <w:rFonts w:eastAsia="Times New Roman" w:cs="Arial" w:ascii="Arial" w:hAnsi="Arial"/>
+          <w:b w:val="false"/>
+          <w:bCs w:val="false"/>
+          <w:i w:val="false"/>
+          <w:iCs w:val="false"/>
+          <w:caps w:val="false"/>
+          <w:smallCaps w:val="false"/>
+          <w:color w:val="000000"/>
+          <w:spacing w:val="0"/>
+          <w:sz w:val="22"/>
+          <w:szCs w:val="22"/>
+          <w:u w:val="none"/>
+          <w:lang w:val="fr-FR" w:eastAsia="fr-FR" w:bidi="ar-SA"/>
+        </w:rPr>
+        <w:t>çons par mettre en place un autoloader. Il s’agit d’un petit bout de script qui va s’occuper de charger toutes nos classes et nous dispenser de faire des include_once partout.</w:t>
+      </w:r>
+      <w:r>
+        <w:rPr>
+          <w:rStyle w:val="InternetLink"/>
+          <w:rFonts w:eastAsia="Times New Roman" w:cs="Arial" w:ascii="Arial" w:hAnsi="Arial"/>
+          <w:b w:val="false"/>
+          <w:bCs w:val="false"/>
+          <w:i w:val="false"/>
+          <w:iCs w:val="false"/>
+          <w:caps w:val="false"/>
+          <w:smallCaps w:val="false"/>
+          <w:color w:val="000000"/>
+          <w:spacing w:val="0"/>
+          <w:sz w:val="22"/>
+          <w:szCs w:val="22"/>
+          <w:lang w:val="fr-FR" w:eastAsia="fr-FR" w:bidi="ar-SA"/>
+        </w:rPr>
+        <w:br/>
+      </w:r>
+      <w:hyperlink r:id="rId34">
+        <w:r>
+          <w:rPr>
+            <w:rStyle w:val="InternetLink"/>
+            <w:rFonts w:eastAsia="Times New Roman" w:cs="Arial" w:ascii="Arial" w:hAnsi="Arial"/>
+            <w:b w:val="false"/>
+            <w:bCs w:val="false"/>
+            <w:i w:val="false"/>
+            <w:iCs w:val="false"/>
+            <w:caps w:val="false"/>
+            <w:smallCaps w:val="false"/>
+            <w:color w:val="000000"/>
+            <w:spacing w:val="0"/>
+            <w:sz w:val="22"/>
+            <w:szCs w:val="22"/>
+            <w:lang w:val="fr-FR" w:eastAsia="fr-FR" w:bidi="ar-SA"/>
+          </w:rPr>
+          <w:t>http://www.php-fig.org/psr/psr-4/</w:t>
+        </w:r>
+      </w:hyperlink>
+    </w:p>
+    <w:p>
+      <w:pPr>
+        <w:pStyle w:val="Normal"/>
+        <w:widowControl w:val="false"/>
+        <w:numPr>
+          <w:ilvl w:val="0"/>
+          <w:numId w:val="28"/>
+        </w:numPr>
+        <w:spacing w:before="400" w:after="120"/>
+        <w:jc w:val="left"/>
+        <w:outlineLvl w:val="0"/>
+        <w:rPr/>
+      </w:pPr>
+      <w:r>
+        <w:rPr>
+          <w:rFonts w:eastAsia="Times New Roman" w:cs="Arial" w:ascii="Arial" w:hAnsi="Arial"/>
+          <w:b w:val="false"/>
+          <w:bCs w:val="false"/>
+          <w:i w:val="false"/>
+          <w:iCs w:val="false"/>
+          <w:caps w:val="false"/>
+          <w:smallCaps w:val="false"/>
+          <w:color w:val="000000"/>
+          <w:spacing w:val="0"/>
+          <w:sz w:val="22"/>
+          <w:szCs w:val="22"/>
+          <w:lang w:val="fr-FR" w:eastAsia="fr-FR" w:bidi="ar-SA"/>
+        </w:rPr>
+        <w:t xml:space="preserve">Créer le fichier </w:t>
+      </w:r>
+      <w:r>
+        <w:rPr>
+          <w:rFonts w:eastAsia="Times New Roman" w:cs="Arial" w:ascii="Arial" w:hAnsi="Arial"/>
+          <w:b w:val="false"/>
+          <w:bCs w:val="false"/>
+          <w:i/>
+          <w:iCs/>
+          <w:caps w:val="false"/>
+          <w:smallCaps w:val="false"/>
+          <w:color w:val="000000"/>
+          <w:spacing w:val="0"/>
+          <w:sz w:val="22"/>
+          <w:szCs w:val="22"/>
+          <w:lang w:val="fr-FR" w:eastAsia="fr-FR" w:bidi="ar-SA"/>
+        </w:rPr>
+        <w:t>autoload.php</w:t>
+      </w:r>
+      <w:r>
+        <w:rPr>
+          <w:rFonts w:eastAsia="Times New Roman" w:cs="Arial" w:ascii="Arial" w:hAnsi="Arial"/>
+          <w:b w:val="false"/>
+          <w:bCs w:val="false"/>
+          <w:i w:val="false"/>
+          <w:iCs w:val="false"/>
+          <w:caps w:val="false"/>
+          <w:smallCaps w:val="false"/>
+          <w:color w:val="000000"/>
+          <w:spacing w:val="0"/>
+          <w:sz w:val="22"/>
+          <w:szCs w:val="22"/>
+          <w:lang w:val="fr-FR" w:eastAsia="fr-FR" w:bidi="ar-SA"/>
+        </w:rPr>
+        <w:t xml:space="preserve"> à la racine de votre projet.</w:t>
+      </w:r>
+    </w:p>
+    <w:p>
+      <w:pPr>
+        <w:pStyle w:val="Normal"/>
+        <w:widowControl w:val="false"/>
+        <w:numPr>
+          <w:ilvl w:val="0"/>
+          <w:numId w:val="28"/>
+        </w:numPr>
+        <w:spacing w:before="400" w:after="120"/>
+        <w:jc w:val="left"/>
+        <w:outlineLvl w:val="0"/>
+        <w:rPr/>
+      </w:pPr>
+      <w:r>
+        <w:rPr>
+          <w:rFonts w:eastAsia="Times New Roman" w:cs="Arial" w:ascii="Arial" w:hAnsi="Arial"/>
+          <w:b w:val="false"/>
+          <w:bCs w:val="false"/>
+          <w:i w:val="false"/>
+          <w:iCs w:val="false"/>
+          <w:caps w:val="false"/>
+          <w:smallCaps w:val="false"/>
+          <w:color w:val="000000"/>
+          <w:spacing w:val="0"/>
+          <w:sz w:val="22"/>
+          <w:szCs w:val="22"/>
+          <w:lang w:val="fr-FR" w:eastAsia="fr-FR" w:bidi="ar-SA"/>
+        </w:rPr>
+        <w:t xml:space="preserve">Dans ce fichier, créer la classe </w:t>
       </w:r>
       <w:r>
         <w:rPr>
@@ -16209,26 +16329,8 @@
           <w:szCs w:val="22"/>
           <w:lang w:val="fr-FR" w:eastAsia="fr-FR" w:bidi="ar-SA"/>
         </w:rPr>
-        <w:t>fortnox</w:t>
-      </w:r>
-    </w:p>
-    <w:p>
-      <w:pPr>
-        <w:pStyle w:val="Normal"/>
-        <w:widowControl w:val="false"/>
-        <w:numPr>
-          <w:ilvl w:val="0"/>
-          <w:numId w:val="27"/>
-        </w:numPr>
-        <w:spacing w:before="400" w:after="120"/>
-        <w:jc w:val="left"/>
-        <w:outlineLvl w:val="0"/>
-        <w:rPr>
-          <w:b w:val="false"/>
-          <w:b w:val="false"/>
-          <w:bCs w:val="false"/>
-        </w:rPr>
-      </w:pPr>
+        <w:t>Bootstrap</w:t>
+      </w:r>
       <w:r>
         <w:rPr>
           <w:rFonts w:eastAsia="Times New Roman" w:cs="Arial" w:ascii="Arial" w:hAnsi="Arial"/>
@@ -16244,10 +16346,220 @@
           <w:szCs w:val="22"/>
           <w:lang w:val="fr-FR" w:eastAsia="fr-FR" w:bidi="ar-SA"/>
         </w:rPr>
-        <w:t xml:space="preserve">Modifier toutes les classes du dossier </w:t>
-      </w:r>
-      <w:r>
-        <w:rPr>
+        <w:t xml:space="preserve"> et ajouter la méthode statique suivante :</w:t>
+      </w:r>
+    </w:p>
+    <w:p>
+      <w:pPr>
+        <w:pStyle w:val="PreformattedText"/>
+        <w:rPr>
+          <w:sz w:val="16"/>
+          <w:szCs w:val="16"/>
+        </w:rPr>
+      </w:pPr>
+      <w:r>
+        <w:rPr>
+          <w:sz w:val="16"/>
+          <w:szCs w:val="16"/>
+        </w:rPr>
+        <w:t xml:space="preserve">    </w:t>
+      </w:r>
+      <w:r>
+        <w:rPr>
+          <w:sz w:val="16"/>
+          <w:szCs w:val="16"/>
+        </w:rPr>
+        <w:t>const ROOT = '/..';</w:t>
+      </w:r>
+    </w:p>
+    <w:p>
+      <w:pPr>
+        <w:pStyle w:val="PreformattedText"/>
+        <w:rPr>
+          <w:sz w:val="16"/>
+          <w:szCs w:val="16"/>
+        </w:rPr>
+      </w:pPr>
+      <w:r>
+        <w:rPr>
+          <w:sz w:val="16"/>
+          <w:szCs w:val="16"/>
+        </w:rPr>
+      </w:r>
+    </w:p>
+    <w:p>
+      <w:pPr>
+        <w:pStyle w:val="PreformattedText"/>
+        <w:rPr>
+          <w:sz w:val="16"/>
+          <w:szCs w:val="16"/>
+        </w:rPr>
+      </w:pPr>
+      <w:r>
+        <w:rPr>
+          <w:sz w:val="16"/>
+          <w:szCs w:val="16"/>
+        </w:rPr>
+        <w:t xml:space="preserve">    </w:t>
+      </w:r>
+      <w:r>
+        <w:rPr>
+          <w:sz w:val="16"/>
+          <w:szCs w:val="16"/>
+        </w:rPr>
+        <w:t>public static function autoload($className)</w:t>
+      </w:r>
+    </w:p>
+    <w:p>
+      <w:pPr>
+        <w:pStyle w:val="PreformattedText"/>
+        <w:rPr>
+          <w:sz w:val="16"/>
+          <w:szCs w:val="16"/>
+        </w:rPr>
+      </w:pPr>
+      <w:r>
+        <w:rPr>
+          <w:sz w:val="16"/>
+          <w:szCs w:val="16"/>
+        </w:rPr>
+        <w:t xml:space="preserve">    </w:t>
+      </w:r>
+      <w:r>
+        <w:rPr>
+          <w:sz w:val="16"/>
+          <w:szCs w:val="16"/>
+        </w:rPr>
+        <w:t>{</w:t>
+      </w:r>
+    </w:p>
+    <w:p>
+      <w:pPr>
+        <w:pStyle w:val="PreformattedText"/>
+        <w:rPr>
+          <w:sz w:val="16"/>
+          <w:szCs w:val="16"/>
+        </w:rPr>
+      </w:pPr>
+      <w:r>
+        <w:rPr>
+          <w:sz w:val="16"/>
+          <w:szCs w:val="16"/>
+        </w:rPr>
+        <w:t xml:space="preserve">        </w:t>
+      </w:r>
+      <w:r>
+        <w:rPr>
+          <w:sz w:val="16"/>
+          <w:szCs w:val="16"/>
+        </w:rPr>
+        <w:t>$tab = explode('\\', $className);</w:t>
+      </w:r>
+    </w:p>
+    <w:p>
+      <w:pPr>
+        <w:pStyle w:val="PreformattedText"/>
+        <w:rPr>
+          <w:sz w:val="16"/>
+          <w:szCs w:val="16"/>
+        </w:rPr>
+      </w:pPr>
+      <w:r>
+        <w:rPr>
+          <w:sz w:val="16"/>
+          <w:szCs w:val="16"/>
+        </w:rPr>
+        <w:t xml:space="preserve">        </w:t>
+      </w:r>
+      <w:r>
+        <w:rPr>
+          <w:sz w:val="16"/>
+          <w:szCs w:val="16"/>
+        </w:rPr>
+        <w:t>$path = __DIR__. self::ROOT . DIRECTORY_SEPARATOR . implode(DIRECTORY_SEPARATOR, $tab) . '.php';</w:t>
+      </w:r>
+    </w:p>
+    <w:p>
+      <w:pPr>
+        <w:pStyle w:val="PreformattedText"/>
+        <w:rPr>
+          <w:sz w:val="16"/>
+          <w:szCs w:val="16"/>
+        </w:rPr>
+      </w:pPr>
+      <w:r>
+        <w:rPr>
+          <w:sz w:val="16"/>
+          <w:szCs w:val="16"/>
+        </w:rPr>
+        <w:t xml:space="preserve">        </w:t>
+      </w:r>
+      <w:r>
+        <w:rPr>
+          <w:sz w:val="16"/>
+          <w:szCs w:val="16"/>
+        </w:rPr>
+        <w:t>require_once $path;</w:t>
+      </w:r>
+    </w:p>
+    <w:p>
+      <w:pPr>
+        <w:pStyle w:val="PreformattedText"/>
+        <w:rPr>
+          <w:sz w:val="16"/>
+          <w:szCs w:val="16"/>
+        </w:rPr>
+      </w:pPr>
+      <w:r>
+        <w:rPr>
+          <w:sz w:val="16"/>
+          <w:szCs w:val="16"/>
+        </w:rPr>
+        <w:t xml:space="preserve">    </w:t>
+      </w:r>
+      <w:r>
+        <w:rPr>
+          <w:sz w:val="16"/>
+          <w:szCs w:val="16"/>
+        </w:rPr>
+        <w:t>}</w:t>
+      </w:r>
+    </w:p>
+    <w:p>
+      <w:pPr>
+        <w:pStyle w:val="Normal"/>
+        <w:widowControl w:val="false"/>
+        <w:numPr>
+          <w:ilvl w:val="0"/>
+          <w:numId w:val="29"/>
+        </w:numPr>
+        <w:spacing w:before="400" w:after="120"/>
+        <w:jc w:val="left"/>
+        <w:outlineLvl w:val="0"/>
+        <w:rPr/>
+      </w:pPr>
+      <w:r>
+        <w:rPr>
+          <w:rStyle w:val="InternetLink"/>
+          <w:rFonts w:eastAsia="Times New Roman" w:cs="Arial" w:ascii="Arial" w:hAnsi="Arial"/>
+          <w:b w:val="false"/>
+          <w:bCs w:val="false"/>
+          <w:i w:val="false"/>
+          <w:iCs w:val="false"/>
+          <w:caps w:val="false"/>
+          <w:smallCaps w:val="false"/>
+          <w:color w:val="000000"/>
+          <w:spacing w:val="0"/>
+          <w:sz w:val="22"/>
+          <w:szCs w:val="22"/>
+          <w:u w:val="none"/>
+          <w:lang w:val="fr-FR" w:eastAsia="fr-FR" w:bidi="ar-SA"/>
+        </w:rPr>
+        <w:t xml:space="preserve">Dans Server.php, ajouter une directive </w:t>
+      </w:r>
+      <w:r>
+        <w:rPr>
+          <w:rStyle w:val="InternetLink"/>
           <w:rFonts w:eastAsia="Times New Roman" w:cs="Arial" w:ascii="Arial" w:hAnsi="Arial"/>
           <w:b/>
           <w:bCs/>
@@ -16259,12 +16571,14 @@
           <w:spacing w:val="0"/>
           <w:sz w:val="22"/>
           <w:szCs w:val="22"/>
+          <w:u w:val="none"/>
           <w:lang w:val="fr-FR" w:eastAsia="fr-FR" w:bidi="ar-SA"/>
         </w:rPr>
-        <w:t>net</w:t>
-      </w:r>
-      <w:r>
-        <w:rPr>
+        <w:t>include_once</w:t>
+      </w:r>
+      <w:r>
+        <w:rPr>
+          <w:rStyle w:val="InternetLink"/>
           <w:rFonts w:eastAsia="Times New Roman" w:cs="Arial" w:ascii="Arial" w:hAnsi="Arial"/>
           <w:b w:val="false"/>
           <w:bCs w:val="false"/>
@@ -16276,12 +16590,142 @@
           <w:spacing w:val="0"/>
           <w:sz w:val="22"/>
           <w:szCs w:val="22"/>
+          <w:u w:val="none"/>
           <w:lang w:val="fr-FR" w:eastAsia="fr-FR" w:bidi="ar-SA"/>
         </w:rPr>
-        <w:t xml:space="preserve"> pour leur donner le namespace </w:t>
-      </w:r>
-      <w:r>
-        <w:rPr>
+        <w:t xml:space="preserve"> pour inclure </w:t>
+      </w:r>
+      <w:r>
+        <w:rPr>
+          <w:rStyle w:val="InternetLink"/>
+          <w:rFonts w:eastAsia="Times New Roman" w:cs="Arial" w:ascii="Arial" w:hAnsi="Arial"/>
+          <w:b w:val="false"/>
+          <w:bCs w:val="false"/>
+          <w:i/>
+          <w:iCs/>
+          <w:caps w:val="false"/>
+          <w:smallCaps w:val="false"/>
+          <w:color w:val="000000"/>
+          <w:spacing w:val="0"/>
+          <w:sz w:val="22"/>
+          <w:szCs w:val="22"/>
+          <w:u w:val="none"/>
+          <w:lang w:val="fr-FR" w:eastAsia="fr-FR" w:bidi="ar-SA"/>
+        </w:rPr>
+        <w:t>autoload.php</w:t>
+      </w:r>
+    </w:p>
+    <w:p>
+      <w:pPr>
+        <w:pStyle w:val="Normal"/>
+        <w:widowControl w:val="false"/>
+        <w:numPr>
+          <w:ilvl w:val="0"/>
+          <w:numId w:val="29"/>
+        </w:numPr>
+        <w:spacing w:before="400" w:after="120"/>
+        <w:jc w:val="left"/>
+        <w:outlineLvl w:val="0"/>
+        <w:rPr/>
+      </w:pPr>
+      <w:r>
+        <w:rPr>
+          <w:rStyle w:val="InternetLink"/>
+          <w:rFonts w:eastAsia="Times New Roman" w:cs="Arial" w:ascii="Arial" w:hAnsi="Arial"/>
+          <w:b w:val="false"/>
+          <w:bCs w:val="false"/>
+          <w:i w:val="false"/>
+          <w:iCs w:val="false"/>
+          <w:caps w:val="false"/>
+          <w:smallCaps w:val="false"/>
+          <w:color w:val="000000"/>
+          <w:spacing w:val="0"/>
+          <w:sz w:val="22"/>
+          <w:szCs w:val="22"/>
+          <w:u w:val="none"/>
+          <w:lang w:val="fr-FR" w:eastAsia="fr-FR" w:bidi="ar-SA"/>
+        </w:rPr>
+        <w:t xml:space="preserve">Dans la méthode statique </w:t>
+      </w:r>
+      <w:r>
+        <w:rPr>
+          <w:rStyle w:val="InternetLink"/>
+          <w:rFonts w:eastAsia="Times New Roman" w:cs="Arial" w:ascii="Arial" w:hAnsi="Arial"/>
+          <w:b w:val="false"/>
+          <w:bCs w:val="false"/>
+          <w:i/>
+          <w:iCs/>
+          <w:caps w:val="false"/>
+          <w:smallCaps w:val="false"/>
+          <w:color w:val="000000"/>
+          <w:spacing w:val="0"/>
+          <w:sz w:val="22"/>
+          <w:szCs w:val="22"/>
+          <w:u w:val="none"/>
+          <w:lang w:val="fr-FR" w:eastAsia="fr-FR" w:bidi="ar-SA"/>
+        </w:rPr>
+        <w:t>main()</w:t>
+      </w:r>
+      <w:r>
+        <w:rPr>
+          <w:rStyle w:val="InternetLink"/>
+          <w:rFonts w:eastAsia="Times New Roman" w:cs="Arial" w:ascii="Arial" w:hAnsi="Arial"/>
+          <w:b w:val="false"/>
+          <w:bCs w:val="false"/>
+          <w:i w:val="false"/>
+          <w:iCs w:val="false"/>
+          <w:caps w:val="false"/>
+          <w:smallCaps w:val="false"/>
+          <w:color w:val="000000"/>
+          <w:spacing w:val="0"/>
+          <w:sz w:val="22"/>
+          <w:szCs w:val="22"/>
+          <w:u w:val="none"/>
+          <w:lang w:val="fr-FR" w:eastAsia="fr-FR" w:bidi="ar-SA"/>
+        </w:rPr>
+        <w:t xml:space="preserve">, ajouter en premier ( avant l’instanciation de Server), l’appel à la fonction </w:t>
+      </w:r>
+      <w:r>
+        <w:rPr>
+          <w:rStyle w:val="InternetLink"/>
+          <w:rFonts w:eastAsia="Times New Roman" w:cs="Arial" w:ascii="Arial" w:hAnsi="Arial"/>
+          <w:b w:val="false"/>
+          <w:bCs w:val="false"/>
+          <w:i/>
+          <w:iCs/>
+          <w:caps w:val="false"/>
+          <w:smallCaps w:val="false"/>
+          <w:color w:val="000000"/>
+          <w:spacing w:val="0"/>
+          <w:sz w:val="22"/>
+          <w:szCs w:val="22"/>
+          <w:u w:val="none"/>
+          <w:lang w:val="fr-FR" w:eastAsia="fr-FR" w:bidi="ar-SA"/>
+        </w:rPr>
+        <w:t>spl_autoload_register</w:t>
+      </w:r>
+      <w:r>
+        <w:rPr>
+          <w:rStyle w:val="InternetLink"/>
+          <w:rFonts w:eastAsia="Times New Roman" w:cs="Arial" w:ascii="Arial" w:hAnsi="Arial"/>
+          <w:b w:val="false"/>
+          <w:bCs w:val="false"/>
+          <w:i w:val="false"/>
+          <w:iCs w:val="false"/>
+          <w:caps w:val="false"/>
+          <w:smallCaps w:val="false"/>
+          <w:color w:val="000000"/>
+          <w:spacing w:val="0"/>
+          <w:sz w:val="22"/>
+          <w:szCs w:val="22"/>
+          <w:u w:val="none"/>
+          <w:lang w:val="fr-FR" w:eastAsia="fr-FR" w:bidi="ar-SA"/>
+        </w:rPr>
+        <w:t xml:space="preserve"> pour enregistrer la classe </w:t>
+      </w:r>
+      <w:r>
+        <w:rPr>
+          <w:rStyle w:val="InternetLink"/>
           <w:rFonts w:eastAsia="Times New Roman" w:cs="Arial" w:ascii="Arial" w:hAnsi="Arial"/>
           <w:b/>
           <w:bCs/>
@@ -16293,30 +16737,14 @@
           <w:spacing w:val="0"/>
           <w:sz w:val="22"/>
           <w:szCs w:val="22"/>
+          <w:u w:val="none"/>
           <w:lang w:val="fr-FR" w:eastAsia="fr-FR" w:bidi="ar-SA"/>
         </w:rPr>
-        <w:t>fortknox\net</w:t>
-      </w:r>
-    </w:p>
-    <w:p>
-      <w:pPr>
-        <w:pStyle w:val="Normal"/>
-        <w:widowControl w:val="false"/>
-        <w:numPr>
-          <w:ilvl w:val="0"/>
-          <w:numId w:val="27"/>
-        </w:numPr>
-        <w:spacing w:before="400" w:after="120"/>
-        <w:jc w:val="left"/>
-        <w:outlineLvl w:val="0"/>
-        <w:rPr>
-          <w:b w:val="false"/>
-          <w:b w:val="false"/>
-          <w:bCs w:val="false"/>
-        </w:rPr>
-      </w:pPr>
-      <w:r>
-        <w:rPr>
+        <w:t>Bootstrap</w:t>
+      </w:r>
+      <w:r>
+        <w:rPr>
+          <w:rStyle w:val="InternetLink"/>
           <w:rFonts w:eastAsia="Times New Roman" w:cs="Arial" w:ascii="Arial" w:hAnsi="Arial"/>
           <w:b w:val="false"/>
           <w:bCs w:val="false"/>
@@ -16328,12 +16756,14 @@
           <w:spacing w:val="0"/>
           <w:sz w:val="22"/>
           <w:szCs w:val="22"/>
+          <w:u w:val="none"/>
           <w:lang w:val="fr-FR" w:eastAsia="fr-FR" w:bidi="ar-SA"/>
         </w:rPr>
-        <w:t xml:space="preserve">Modifier toutes les classes du dossier </w:t>
-      </w:r>
-      <w:r>
-        <w:rPr>
+        <w:t xml:space="preserve"> et sa méthode </w:t>
+      </w:r>
+      <w:r>
+        <w:rPr>
+          <w:rStyle w:val="InternetLink"/>
           <w:rFonts w:eastAsia="Times New Roman" w:cs="Arial" w:ascii="Arial" w:hAnsi="Arial"/>
           <w:b/>
           <w:bCs/>
@@ -16345,12 +16775,48 @@
           <w:spacing w:val="0"/>
           <w:sz w:val="22"/>
           <w:szCs w:val="22"/>
+          <w:u w:val="none"/>
           <w:lang w:val="fr-FR" w:eastAsia="fr-FR" w:bidi="ar-SA"/>
         </w:rPr>
-        <w:t>model</w:t>
-      </w:r>
-      <w:r>
-        <w:rPr>
+        <w:t>autoload</w:t>
+      </w:r>
+    </w:p>
+    <w:p>
+      <w:pPr>
+        <w:pStyle w:val="Normal"/>
+        <w:widowControl w:val="false"/>
+        <w:numPr>
+          <w:ilvl w:val="0"/>
+          <w:numId w:val="0"/>
+        </w:numPr>
+        <w:spacing w:before="400" w:after="120"/>
+        <w:ind w:left="779" w:hanging="0"/>
+        <w:jc w:val="left"/>
+        <w:outlineLvl w:val="0"/>
+        <w:rPr/>
+      </w:pPr>
+      <w:r>
+        <w:rPr>
+          <w:rStyle w:val="InternetLink"/>
+          <w:rFonts w:eastAsia="Times New Roman" w:cs="Arial" w:ascii="Arial" w:hAnsi="Arial"/>
+          <w:b/>
+          <w:bCs/>
+          <w:i w:val="false"/>
+          <w:iCs w:val="false"/>
+          <w:caps w:val="false"/>
+          <w:smallCaps w:val="false"/>
+          <w:color w:val="000000"/>
+          <w:spacing w:val="0"/>
+          <w:sz w:val="22"/>
+          <w:szCs w:val="22"/>
+          <w:u w:val="none"/>
+          <w:lang w:val="fr-FR" w:eastAsia="fr-FR" w:bidi="ar-SA"/>
+        </w:rPr>
+        <w:t xml:space="preserve">Aide : </w:t>
+      </w:r>
+      <w:r>
+        <w:rPr>
+          <w:rStyle w:val="InternetLink"/>
           <w:rFonts w:eastAsia="Times New Roman" w:cs="Arial" w:ascii="Arial" w:hAnsi="Arial"/>
           <w:b w:val="false"/>
           <w:bCs w:val="false"/>
@@ -16362,9 +16828,124 @@
           <w:spacing w:val="0"/>
           <w:sz w:val="22"/>
           <w:szCs w:val="22"/>
+          <w:u w:val="none"/>
           <w:lang w:val="fr-FR" w:eastAsia="fr-FR" w:bidi="ar-SA"/>
         </w:rPr>
-        <w:t xml:space="preserve"> pour leur donner le namespace </w:t>
+        <w:t>Rapportez vous à la documentation pour comprendre comment utiliser la fonction</w:t>
+        <w:br/>
+      </w:r>
+      <w:hyperlink r:id="rId35">
+        <w:r>
+          <w:rPr>
+            <w:rStyle w:val="InternetLink"/>
+            <w:rFonts w:eastAsia="Times New Roman" w:cs="Arial" w:ascii="Arial" w:hAnsi="Arial"/>
+            <w:b w:val="false"/>
+            <w:bCs w:val="false"/>
+            <w:i w:val="false"/>
+            <w:iCs w:val="false"/>
+            <w:caps w:val="false"/>
+            <w:smallCaps w:val="false"/>
+            <w:color w:val="000000"/>
+            <w:spacing w:val="0"/>
+            <w:sz w:val="22"/>
+            <w:szCs w:val="22"/>
+            <w:u w:val="none"/>
+            <w:lang w:val="fr-FR" w:eastAsia="fr-FR" w:bidi="ar-SA"/>
+          </w:rPr>
+          <w:t>http://php.net/manual/fr/function.spl-autoload-register.php</w:t>
+        </w:r>
+      </w:hyperlink>
+      <w:r>
+        <w:rPr>
+          <w:rStyle w:val="InternetLink"/>
+          <w:rFonts w:eastAsia="Times New Roman" w:cs="Arial" w:ascii="Arial" w:hAnsi="Arial"/>
+          <w:b w:val="false"/>
+          <w:bCs w:val="false"/>
+          <w:i w:val="false"/>
+          <w:iCs w:val="false"/>
+          <w:caps w:val="false"/>
+          <w:smallCaps w:val="false"/>
+          <w:color w:val="000000"/>
+          <w:spacing w:val="0"/>
+          <w:sz w:val="22"/>
+          <w:szCs w:val="22"/>
+          <w:u w:val="none"/>
+          <w:lang w:val="fr-FR" w:eastAsia="fr-FR" w:bidi="ar-SA"/>
+        </w:rPr>
+        <w:br/>
+      </w:r>
+      <w:hyperlink r:id="rId36">
+        <w:r>
+          <w:rPr>
+            <w:rStyle w:val="InternetLink"/>
+            <w:rFonts w:eastAsia="Times New Roman" w:cs="Arial" w:ascii="Arial" w:hAnsi="Arial"/>
+            <w:b w:val="false"/>
+            <w:bCs w:val="false"/>
+            <w:i w:val="false"/>
+            <w:iCs w:val="false"/>
+            <w:caps w:val="false"/>
+            <w:smallCaps w:val="false"/>
+            <w:color w:val="000000"/>
+            <w:spacing w:val="0"/>
+            <w:sz w:val="22"/>
+            <w:szCs w:val="22"/>
+            <w:u w:val="none"/>
+            <w:lang w:val="fr-FR" w:eastAsia="fr-FR" w:bidi="ar-SA"/>
+          </w:rPr>
+          <w:t>https://blog.pascal-martin.fr/post/php-53-namespace-2-espaces-de-noms.html</w:t>
+        </w:r>
+      </w:hyperlink>
+      <w:r>
+        <w:rPr>
+          <w:rStyle w:val="InternetLink"/>
+          <w:rFonts w:eastAsia="Times New Roman" w:cs="Arial" w:ascii="Arial" w:hAnsi="Arial"/>
+          <w:b w:val="false"/>
+          <w:bCs w:val="false"/>
+          <w:i w:val="false"/>
+          <w:iCs w:val="false"/>
+          <w:caps w:val="false"/>
+          <w:smallCaps w:val="false"/>
+          <w:color w:val="000000"/>
+          <w:spacing w:val="0"/>
+          <w:sz w:val="22"/>
+          <w:szCs w:val="22"/>
+          <w:u w:val="none"/>
+          <w:lang w:val="fr-FR" w:eastAsia="fr-FR" w:bidi="ar-SA"/>
+        </w:rPr>
+        <w:br/>
+        <w:br/>
+        <w:t>Il n’y a pas grand-chose à inventer, le mécanisme d’autoload est largement utilisé et les scripts sont nombreux. Passons aux namespaces.</w:t>
+      </w:r>
+    </w:p>
+    <w:p>
+      <w:pPr>
+        <w:pStyle w:val="Normal"/>
+        <w:widowControl w:val="false"/>
+        <w:numPr>
+          <w:ilvl w:val="0"/>
+          <w:numId w:val="27"/>
+        </w:numPr>
+        <w:spacing w:before="400" w:after="120"/>
+        <w:jc w:val="left"/>
+        <w:outlineLvl w:val="0"/>
+        <w:rPr/>
+      </w:pPr>
+      <w:r>
+        <w:rPr>
+          <w:rFonts w:eastAsia="Times New Roman" w:cs="Arial" w:ascii="Arial" w:hAnsi="Arial"/>
+          <w:b w:val="false"/>
+          <w:bCs w:val="false"/>
+          <w:i w:val="false"/>
+          <w:iCs w:val="false"/>
+          <w:caps w:val="false"/>
+          <w:smallCaps w:val="false"/>
+          <w:color w:val="000000"/>
+          <w:spacing w:val="0"/>
+          <w:sz w:val="22"/>
+          <w:szCs w:val="22"/>
+          <w:lang w:val="fr-FR" w:eastAsia="fr-FR" w:bidi="ar-SA"/>
+        </w:rPr>
+        <w:t xml:space="preserve">Modifier Server.php et donner à la classe le namespace </w:t>
       </w:r>
       <w:r>
         <w:rPr>
@@ -16381,7 +16962,7 @@
           <w:szCs w:val="22"/>
           <w:lang w:val="fr-FR" w:eastAsia="fr-FR" w:bidi="ar-SA"/>
         </w:rPr>
-        <w:t>fortknox\model</w:t>
+        <w:t>fortnox</w:t>
       </w:r>
     </w:p>
     <w:p>
@@ -16433,7 +17014,7 @@
           <w:szCs w:val="22"/>
           <w:lang w:val="fr-FR" w:eastAsia="fr-FR" w:bidi="ar-SA"/>
         </w:rPr>
-        <w:t>error</w:t>
+        <w:t>net</w:t>
       </w:r>
       <w:r>
         <w:rPr>
@@ -16467,7 +17048,450 @@
           <w:szCs w:val="22"/>
           <w:lang w:val="fr-FR" w:eastAsia="fr-FR" w:bidi="ar-SA"/>
         </w:rPr>
+        <w:t>fortknox\net</w:t>
+      </w:r>
+    </w:p>
+    <w:p>
+      <w:pPr>
+        <w:pStyle w:val="Normal"/>
+        <w:widowControl w:val="false"/>
+        <w:numPr>
+          <w:ilvl w:val="0"/>
+          <w:numId w:val="27"/>
+        </w:numPr>
+        <w:spacing w:before="400" w:after="120"/>
+        <w:jc w:val="left"/>
+        <w:outlineLvl w:val="0"/>
+        <w:rPr>
+          <w:b w:val="false"/>
+          <w:b w:val="false"/>
+          <w:bCs w:val="false"/>
+        </w:rPr>
+      </w:pPr>
+      <w:r>
+        <w:rPr>
+          <w:rFonts w:eastAsia="Times New Roman" w:cs="Arial" w:ascii="Arial" w:hAnsi="Arial"/>
+          <w:b w:val="false"/>
+          <w:bCs w:val="false"/>
+          <w:i w:val="false"/>
+          <w:iCs w:val="false"/>
+          <w:caps w:val="false"/>
+          <w:smallCaps w:val="false"/>
+          <w:color w:val="000000"/>
+          <w:spacing w:val="0"/>
+          <w:sz w:val="22"/>
+          <w:szCs w:val="22"/>
+          <w:lang w:val="fr-FR" w:eastAsia="fr-FR" w:bidi="ar-SA"/>
+        </w:rPr>
+        <w:t xml:space="preserve">Modifier toutes les classes du dossier </w:t>
+      </w:r>
+      <w:r>
+        <w:rPr>
+          <w:rFonts w:eastAsia="Times New Roman" w:cs="Arial" w:ascii="Arial" w:hAnsi="Arial"/>
+          <w:b/>
+          <w:bCs/>
+          <w:i w:val="false"/>
+          <w:iCs w:val="false"/>
+          <w:caps w:val="false"/>
+          <w:smallCaps w:val="false"/>
+          <w:color w:val="000000"/>
+          <w:spacing w:val="0"/>
+          <w:sz w:val="22"/>
+          <w:szCs w:val="22"/>
+          <w:lang w:val="fr-FR" w:eastAsia="fr-FR" w:bidi="ar-SA"/>
+        </w:rPr>
+        <w:t>model</w:t>
+      </w:r>
+      <w:r>
+        <w:rPr>
+          <w:rFonts w:eastAsia="Times New Roman" w:cs="Arial" w:ascii="Arial" w:hAnsi="Arial"/>
+          <w:b w:val="false"/>
+          <w:bCs w:val="false"/>
+          <w:i w:val="false"/>
+          <w:iCs w:val="false"/>
+          <w:caps w:val="false"/>
+          <w:smallCaps w:val="false"/>
+          <w:color w:val="000000"/>
+          <w:spacing w:val="0"/>
+          <w:sz w:val="22"/>
+          <w:szCs w:val="22"/>
+          <w:lang w:val="fr-FR" w:eastAsia="fr-FR" w:bidi="ar-SA"/>
+        </w:rPr>
+        <w:t xml:space="preserve"> pour leur donner le namespace </w:t>
+      </w:r>
+      <w:r>
+        <w:rPr>
+          <w:rFonts w:eastAsia="Times New Roman" w:cs="Arial" w:ascii="Arial" w:hAnsi="Arial"/>
+          <w:b/>
+          <w:bCs/>
+          <w:i w:val="false"/>
+          <w:iCs w:val="false"/>
+          <w:caps w:val="false"/>
+          <w:smallCaps w:val="false"/>
+          <w:color w:val="000000"/>
+          <w:spacing w:val="0"/>
+          <w:sz w:val="22"/>
+          <w:szCs w:val="22"/>
+          <w:lang w:val="fr-FR" w:eastAsia="fr-FR" w:bidi="ar-SA"/>
+        </w:rPr>
+        <w:t>fortknox\model</w:t>
+      </w:r>
+    </w:p>
+    <w:p>
+      <w:pPr>
+        <w:pStyle w:val="Normal"/>
+        <w:widowControl w:val="false"/>
+        <w:numPr>
+          <w:ilvl w:val="0"/>
+          <w:numId w:val="27"/>
+        </w:numPr>
+        <w:spacing w:before="400" w:after="120"/>
+        <w:jc w:val="left"/>
+        <w:outlineLvl w:val="0"/>
+        <w:rPr/>
+      </w:pPr>
+      <w:r>
+        <w:rPr>
+          <w:rFonts w:eastAsia="Times New Roman" w:cs="Arial" w:ascii="Arial" w:hAnsi="Arial"/>
+          <w:b w:val="false"/>
+          <w:bCs w:val="false"/>
+          <w:i w:val="false"/>
+          <w:iCs w:val="false"/>
+          <w:caps w:val="false"/>
+          <w:smallCaps w:val="false"/>
+          <w:color w:val="000000"/>
+          <w:spacing w:val="0"/>
+          <w:sz w:val="22"/>
+          <w:szCs w:val="22"/>
+          <w:lang w:val="fr-FR" w:eastAsia="fr-FR" w:bidi="ar-SA"/>
+        </w:rPr>
+        <w:t xml:space="preserve">Modifier toutes les classes du dossier </w:t>
+      </w:r>
+      <w:r>
+        <w:rPr>
+          <w:rFonts w:eastAsia="Times New Roman" w:cs="Arial" w:ascii="Arial" w:hAnsi="Arial"/>
+          <w:b/>
+          <w:bCs/>
+          <w:i w:val="false"/>
+          <w:iCs w:val="false"/>
+          <w:caps w:val="false"/>
+          <w:smallCaps w:val="false"/>
+          <w:color w:val="000000"/>
+          <w:spacing w:val="0"/>
+          <w:sz w:val="22"/>
+          <w:szCs w:val="22"/>
+          <w:lang w:val="fr-FR" w:eastAsia="fr-FR" w:bidi="ar-SA"/>
+        </w:rPr>
+        <w:t>error</w:t>
+      </w:r>
+      <w:r>
+        <w:rPr>
+          <w:rFonts w:eastAsia="Times New Roman" w:cs="Arial" w:ascii="Arial" w:hAnsi="Arial"/>
+          <w:b w:val="false"/>
+          <w:bCs w:val="false"/>
+          <w:i w:val="false"/>
+          <w:iCs w:val="false"/>
+          <w:caps w:val="false"/>
+          <w:smallCaps w:val="false"/>
+          <w:color w:val="000000"/>
+          <w:spacing w:val="0"/>
+          <w:sz w:val="22"/>
+          <w:szCs w:val="22"/>
+          <w:lang w:val="fr-FR" w:eastAsia="fr-FR" w:bidi="ar-SA"/>
+        </w:rPr>
+        <w:t xml:space="preserve"> pour leur donner le namespace </w:t>
+      </w:r>
+      <w:r>
+        <w:rPr>
+          <w:rFonts w:eastAsia="Times New Roman" w:cs="Arial" w:ascii="Arial" w:hAnsi="Arial"/>
+          <w:b/>
+          <w:bCs/>
+          <w:i w:val="false"/>
+          <w:iCs w:val="false"/>
+          <w:caps w:val="false"/>
+          <w:smallCaps w:val="false"/>
+          <w:color w:val="000000"/>
+          <w:spacing w:val="0"/>
+          <w:sz w:val="22"/>
+          <w:szCs w:val="22"/>
+          <w:lang w:val="fr-FR" w:eastAsia="fr-FR" w:bidi="ar-SA"/>
+        </w:rPr>
         <w:t>fortknox\error</w:t>
+      </w:r>
+    </w:p>
+    <w:p>
+      <w:pPr>
+        <w:pStyle w:val="Normal"/>
+        <w:widowControl w:val="false"/>
+        <w:numPr>
+          <w:ilvl w:val="0"/>
+          <w:numId w:val="27"/>
+        </w:numPr>
+        <w:spacing w:before="400" w:after="120"/>
+        <w:jc w:val="left"/>
+        <w:outlineLvl w:val="0"/>
+        <w:rPr/>
+      </w:pPr>
+      <w:r>
+        <w:rPr>
+          <w:rFonts w:eastAsia="Times New Roman" w:cs="Arial" w:ascii="Arial" w:hAnsi="Arial"/>
+          <w:b w:val="false"/>
+          <w:bCs w:val="false"/>
+          <w:i w:val="false"/>
+          <w:iCs w:val="false"/>
+          <w:caps w:val="false"/>
+          <w:smallCaps w:val="false"/>
+          <w:color w:val="000000"/>
+          <w:spacing w:val="0"/>
+          <w:sz w:val="22"/>
+          <w:szCs w:val="22"/>
+          <w:lang w:val="fr-FR" w:eastAsia="fr-FR" w:bidi="ar-SA"/>
+        </w:rPr>
+        <w:t xml:space="preserve">Remplacer toutes les directives </w:t>
+      </w:r>
+      <w:r>
+        <w:rPr>
+          <w:rFonts w:eastAsia="Times New Roman" w:cs="Arial" w:ascii="Arial" w:hAnsi="Arial"/>
+          <w:b/>
+          <w:bCs/>
+          <w:i w:val="false"/>
+          <w:iCs w:val="false"/>
+          <w:caps w:val="false"/>
+          <w:smallCaps w:val="false"/>
+          <w:color w:val="000000"/>
+          <w:spacing w:val="0"/>
+          <w:sz w:val="22"/>
+          <w:szCs w:val="22"/>
+          <w:lang w:val="fr-FR" w:eastAsia="fr-FR" w:bidi="ar-SA"/>
+        </w:rPr>
+        <w:t>include_once</w:t>
+      </w:r>
+      <w:r>
+        <w:rPr>
+          <w:rFonts w:eastAsia="Times New Roman" w:cs="Arial" w:ascii="Arial" w:hAnsi="Arial"/>
+          <w:b w:val="false"/>
+          <w:bCs w:val="false"/>
+          <w:i w:val="false"/>
+          <w:iCs w:val="false"/>
+          <w:caps w:val="false"/>
+          <w:smallCaps w:val="false"/>
+          <w:color w:val="000000"/>
+          <w:spacing w:val="0"/>
+          <w:sz w:val="22"/>
+          <w:szCs w:val="22"/>
+          <w:lang w:val="fr-FR" w:eastAsia="fr-FR" w:bidi="ar-SA"/>
+        </w:rPr>
+        <w:t xml:space="preserve"> (sauf celle de l’autoload) par :</w:t>
+        <w:br/>
+      </w:r>
+      <w:r>
+        <w:rPr>
+          <w:rFonts w:eastAsia="Times New Roman" w:cs="Arial" w:ascii="Arial" w:hAnsi="Arial"/>
+          <w:b/>
+          <w:bCs/>
+          <w:i w:val="false"/>
+          <w:iCs w:val="false"/>
+          <w:caps w:val="false"/>
+          <w:smallCaps w:val="false"/>
+          <w:color w:val="000000"/>
+          <w:spacing w:val="0"/>
+          <w:sz w:val="22"/>
+          <w:szCs w:val="22"/>
+          <w:lang w:val="fr-FR" w:eastAsia="fr-FR" w:bidi="ar-SA"/>
+        </w:rPr>
+        <w:t>use MonNamespace\MaClasse</w:t>
+      </w:r>
+      <w:r>
+        <w:rPr>
+          <w:rFonts w:eastAsia="Times New Roman" w:cs="Arial" w:ascii="Arial" w:hAnsi="Arial"/>
+          <w:b w:val="false"/>
+          <w:bCs w:val="false"/>
+          <w:i w:val="false"/>
+          <w:iCs w:val="false"/>
+          <w:caps w:val="false"/>
+          <w:smallCaps w:val="false"/>
+          <w:color w:val="000000"/>
+          <w:spacing w:val="0"/>
+          <w:sz w:val="22"/>
+          <w:szCs w:val="22"/>
+          <w:lang w:val="fr-FR" w:eastAsia="fr-FR" w:bidi="ar-SA"/>
+        </w:rPr>
+        <w:br/>
+        <w:br/>
+        <w:t>exemple :</w:t>
+        <w:br/>
+        <w:t xml:space="preserve">Dans la classe InfraRedAlarm, </w:t>
+      </w:r>
+      <w:r>
+        <w:rPr>
+          <w:rFonts w:eastAsia="Times New Roman" w:cs="Arial" w:ascii="Arial" w:hAnsi="Arial"/>
+          <w:b/>
+          <w:bCs w:val="false"/>
+          <w:i w:val="false"/>
+          <w:iCs w:val="false"/>
+          <w:caps w:val="false"/>
+          <w:smallCaps w:val="false"/>
+          <w:color w:val="CC7832"/>
+          <w:spacing w:val="0"/>
+          <w:sz w:val="22"/>
+          <w:szCs w:val="22"/>
+          <w:lang w:val="fr-FR" w:eastAsia="fr-FR" w:bidi="ar-SA"/>
+        </w:rPr>
+        <w:t>include_once</w:t>
+      </w:r>
+      <w:r>
+        <w:rPr>
+          <w:rFonts w:eastAsia="Times New Roman" w:cs="Arial" w:ascii="Arial" w:hAnsi="Arial"/>
+          <w:b w:val="false"/>
+          <w:bCs w:val="false"/>
+          <w:i w:val="false"/>
+          <w:iCs w:val="false"/>
+          <w:caps w:val="false"/>
+          <w:smallCaps w:val="false"/>
+          <w:color w:val="000000"/>
+          <w:spacing w:val="0"/>
+          <w:sz w:val="22"/>
+          <w:szCs w:val="22"/>
+          <w:lang w:val="fr-FR" w:eastAsia="fr-FR" w:bidi="ar-SA"/>
+        </w:rPr>
+        <w:t>(</w:t>
+      </w:r>
+      <w:r>
+        <w:rPr>
+          <w:rFonts w:eastAsia="Times New Roman" w:cs="Arial" w:ascii="Arial" w:hAnsi="Arial"/>
+          <w:b w:val="false"/>
+          <w:bCs w:val="false"/>
+          <w:i/>
+          <w:iCs w:val="false"/>
+          <w:caps w:val="false"/>
+          <w:smallCaps w:val="false"/>
+          <w:color w:val="9876AA"/>
+          <w:spacing w:val="0"/>
+          <w:sz w:val="22"/>
+          <w:szCs w:val="22"/>
+          <w:lang w:val="fr-FR" w:eastAsia="fr-FR" w:bidi="ar-SA"/>
+        </w:rPr>
+        <w:t>__DIR__</w:t>
+      </w:r>
+      <w:r>
+        <w:rPr>
+          <w:rFonts w:eastAsia="Times New Roman" w:cs="Arial" w:ascii="Arial" w:hAnsi="Arial"/>
+          <w:b w:val="false"/>
+          <w:bCs w:val="false"/>
+          <w:i w:val="false"/>
+          <w:iCs w:val="false"/>
+          <w:caps w:val="false"/>
+          <w:smallCaps w:val="false"/>
+          <w:color w:val="000000"/>
+          <w:spacing w:val="0"/>
+          <w:sz w:val="22"/>
+          <w:szCs w:val="22"/>
+          <w:lang w:val="fr-FR" w:eastAsia="fr-FR" w:bidi="ar-SA"/>
+        </w:rPr>
+        <w:t>.</w:t>
+      </w:r>
+      <w:r>
+        <w:rPr>
+          <w:rFonts w:eastAsia="Times New Roman" w:cs="Arial" w:ascii="Arial" w:hAnsi="Arial"/>
+          <w:b w:val="false"/>
+          <w:bCs w:val="false"/>
+          <w:i w:val="false"/>
+          <w:iCs w:val="false"/>
+          <w:caps w:val="false"/>
+          <w:smallCaps w:val="false"/>
+          <w:color w:val="6A8759"/>
+          <w:spacing w:val="0"/>
+          <w:sz w:val="22"/>
+          <w:szCs w:val="22"/>
+          <w:lang w:val="fr-FR" w:eastAsia="fr-FR" w:bidi="ar-SA"/>
+        </w:rPr>
+        <w:t>'/Alarm.php'</w:t>
+      </w:r>
+      <w:r>
+        <w:rPr>
+          <w:rFonts w:eastAsia="Times New Roman" w:cs="Arial" w:ascii="Arial" w:hAnsi="Arial"/>
+          <w:b w:val="false"/>
+          <w:bCs w:val="false"/>
+          <w:i w:val="false"/>
+          <w:iCs w:val="false"/>
+          <w:caps w:val="false"/>
+          <w:smallCaps w:val="false"/>
+          <w:color w:val="000000"/>
+          <w:spacing w:val="0"/>
+          <w:sz w:val="22"/>
+          <w:szCs w:val="22"/>
+          <w:lang w:val="fr-FR" w:eastAsia="fr-FR" w:bidi="ar-SA"/>
+        </w:rPr>
+        <w:t>)</w:t>
+      </w:r>
+      <w:r>
+        <w:rPr>
+          <w:rFonts w:eastAsia="Times New Roman" w:cs="Arial" w:ascii="Arial" w:hAnsi="Arial"/>
+          <w:b w:val="false"/>
+          <w:bCs w:val="false"/>
+          <w:i w:val="false"/>
+          <w:iCs w:val="false"/>
+          <w:caps w:val="false"/>
+          <w:smallCaps w:val="false"/>
+          <w:color w:val="CC7832"/>
+          <w:spacing w:val="0"/>
+          <w:sz w:val="22"/>
+          <w:szCs w:val="22"/>
+          <w:lang w:val="fr-FR" w:eastAsia="fr-FR" w:bidi="ar-SA"/>
+        </w:rPr>
+        <w:t>;</w:t>
+      </w:r>
+      <w:r>
+        <w:rPr>
+          <w:rFonts w:eastAsia="Times New Roman" w:cs="Arial" w:ascii="Arial" w:hAnsi="Arial"/>
+          <w:b w:val="false"/>
+          <w:bCs w:val="false"/>
+          <w:i w:val="false"/>
+          <w:iCs w:val="false"/>
+          <w:caps w:val="false"/>
+          <w:smallCaps w:val="false"/>
+          <w:color w:val="000000"/>
+          <w:spacing w:val="0"/>
+          <w:sz w:val="22"/>
+          <w:szCs w:val="22"/>
+          <w:lang w:val="fr-FR" w:eastAsia="fr-FR" w:bidi="ar-SA"/>
+        </w:rPr>
+        <w:t xml:space="preserve"> devient </w:t>
+        <w:br/>
+      </w:r>
+      <w:r>
+        <w:rPr>
+          <w:rFonts w:eastAsia="Times New Roman" w:cs="Arial" w:ascii="Arial" w:hAnsi="Arial"/>
+          <w:b/>
+          <w:bCs w:val="false"/>
+          <w:i w:val="false"/>
+          <w:iCs w:val="false"/>
+          <w:caps w:val="false"/>
+          <w:smallCaps w:val="false"/>
+          <w:color w:val="CC7832"/>
+          <w:spacing w:val="0"/>
+          <w:sz w:val="22"/>
+          <w:szCs w:val="22"/>
+          <w:lang w:val="fr-FR" w:eastAsia="fr-FR" w:bidi="ar-SA"/>
+        </w:rPr>
+        <w:t>use</w:t>
+      </w:r>
+      <w:r>
+        <w:rPr>
+          <w:rFonts w:eastAsia="Times New Roman" w:cs="Arial" w:ascii="Arial" w:hAnsi="Arial"/>
+          <w:b w:val="false"/>
+          <w:bCs w:val="false"/>
+          <w:i w:val="false"/>
+          <w:iCs w:val="false"/>
+          <w:caps w:val="false"/>
+          <w:smallCaps w:val="false"/>
+          <w:color w:val="6A8759"/>
+          <w:spacing w:val="0"/>
+          <w:sz w:val="22"/>
+          <w:szCs w:val="22"/>
+          <w:lang w:val="fr-FR" w:eastAsia="fr-FR" w:bidi="ar-SA"/>
+        </w:rPr>
+        <w:t xml:space="preserve"> fortknox\model\Alarm</w:t>
       </w:r>
     </w:p>
     <w:p>
@@ -16499,7 +17523,23 @@
         </w:rPr>
       </w:pPr>
       <w:r>
-        <w:rPr/>
+        <w:rPr>
+          <w:rStyle w:val="InternetLink"/>
+          <w:rFonts w:eastAsia="Times New Roman" w:cs="Arial" w:ascii="Arial" w:hAnsi="Arial"/>
+          <w:b w:val="false"/>
+          <w:bCs w:val="false"/>
+          <w:i w:val="false"/>
+          <w:iCs w:val="false"/>
+          <w:caps w:val="false"/>
+          <w:smallCaps w:val="false"/>
+          <w:color w:val="000000"/>
+          <w:spacing w:val="0"/>
+          <w:sz w:val="22"/>
+          <w:szCs w:val="22"/>
+          <w:u w:val="none"/>
+          <w:lang w:val="fr-FR" w:eastAsia="fr-FR" w:bidi="ar-SA"/>
+        </w:rPr>
+        <w:t>Fonctionnellement rien n’a changé mais votre code est mieux structuré et maintenable.</w:t>
       </w:r>
     </w:p>
     <w:p>
@@ -16615,10 +17655,14 @@
         </w:numPr>
         <w:jc w:val="both"/>
         <w:outlineLvl w:val="0"/>
-        <w:rPr/>
-      </w:pPr>
-      <w:r>
-        <w:rPr/>
+        <w:rPr>
+          <w:strike/>
+        </w:rPr>
+      </w:pPr>
+      <w:r>
+        <w:rPr>
+          <w:strike/>
+        </w:rPr>
         <w:t>- namespaces</w:t>
       </w:r>
     </w:p>
@@ -20585,6 +21629,8 @@
       </w:pPr>
       <w:rPr>
         <w:rFonts w:ascii="Symbol" w:hAnsi="Symbol" w:cs="Symbol" w:hint="default"/>
+        <w:b w:val="false"/>
+        <w:rFonts w:cs="Symbol"/>
       </w:rPr>
     </w:lvl>
     <w:lvl w:ilvl="1">
@@ -20717,6 +21763,297 @@
     </w:lvl>
   </w:abstractNum>
   <w:abstractNum w:abstractNumId="28">
+    <w:lvl w:ilvl="0">
+      <w:start w:val="1"/>
+      <w:numFmt w:val="bullet"/>
+      <w:lvlText w:val=""/>
+      <w:lvlJc w:val="left"/>
+      <w:pPr>
+        <w:tabs>
+          <w:tab w:val="num" w:pos="720"/>
+        </w:tabs>
+        <w:ind w:left="720" w:hanging="360"/>
+      </w:pPr>
+      <w:rPr>
+        <w:rFonts w:ascii="Symbol" w:hAnsi="Symbol" w:cs="Symbol" w:hint="default"/>
+      </w:rPr>
+    </w:lvl>
+    <w:lvl w:ilvl="1">
+      <w:start w:val="1"/>
+      <w:numFmt w:val="bullet"/>
+      <w:lvlText w:val="◦"/>
+      <w:lvlJc w:val="left"/>
+      <w:pPr>
+        <w:tabs>
+          <w:tab w:val="num" w:pos="1080"/>
+        </w:tabs>
+        <w:ind w:left="1080" w:hanging="360"/>
+      </w:pPr>
+      <w:rPr>
+        <w:rFonts w:ascii="OpenSymbol" w:hAnsi="OpenSymbol" w:cs="OpenSymbol" w:hint="default"/>
+        <w:rFonts w:cs="OpenSymbol"/>
+      </w:rPr>
+    </w:lvl>
+    <w:lvl w:ilvl="2">
+      <w:start w:val="1"/>
+      <w:numFmt w:val="bullet"/>
+      <w:lvlText w:val="▪"/>
+      <w:lvlJc w:val="left"/>
+      <w:pPr>
+        <w:tabs>
+          <w:tab w:val="num" w:pos="1440"/>
+        </w:tabs>
+        <w:ind w:left="1440" w:hanging="360"/>
+      </w:pPr>
+      <w:rPr>
+        <w:rFonts w:ascii="OpenSymbol" w:hAnsi="OpenSymbol" w:cs="OpenSymbol" w:hint="default"/>
+        <w:rFonts w:cs="OpenSymbol"/>
+      </w:rPr>
+    </w:lvl>
+    <w:lvl w:ilvl="3">
+      <w:start w:val="1"/>
+      <w:numFmt w:val="bullet"/>
+      <w:lvlText w:val=""/>
+      <w:lvlJc w:val="left"/>
+      <w:pPr>
+        <w:tabs>
+          <w:tab w:val="num" w:pos="1800"/>
+        </w:tabs>
+        <w:ind w:left="1800" w:hanging="360"/>
+      </w:pPr>
+      <w:rPr>
+        <w:rFonts w:ascii="Symbol" w:hAnsi="Symbol" w:cs="Symbol" w:hint="default"/>
+        <w:rFonts w:cs="OpenSymbol"/>
+      </w:rPr>
+    </w:lvl>
+    <w:lvl w:ilvl="4">
+      <w:start w:val="1"/>
+      <w:numFmt w:val="bullet"/>
+      <w:lvlText w:val="◦"/>
+      <w:lvlJc w:val="left"/>
+      <w:pPr>
+        <w:tabs>
+          <w:tab w:val="num" w:pos="2160"/>
+        </w:tabs>
+        <w:ind w:left="2160" w:hanging="360"/>
+      </w:pPr>
+      <w:rPr>
+        <w:rFonts w:ascii="OpenSymbol" w:hAnsi="OpenSymbol" w:cs="OpenSymbol" w:hint="default"/>
+        <w:rFonts w:cs="OpenSymbol"/>
+      </w:rPr>
+    </w:lvl>
+    <w:lvl w:ilvl="5">
+      <w:start w:val="1"/>
+      <w:numFmt w:val="bullet"/>
+      <w:lvlText w:val="▪"/>
+      <w:lvlJc w:val="left"/>
+      <w:pPr>
+        <w:tabs>
+          <w:tab w:val="num" w:pos="2520"/>
+        </w:tabs>
+        <w:ind w:left="2520" w:hanging="360"/>
+      </w:pPr>
+      <w:rPr>
+        <w:rFonts w:ascii="OpenSymbol" w:hAnsi="OpenSymbol" w:cs="OpenSymbol" w:hint="default"/>
+        <w:rFonts w:cs="OpenSymbol"/>
+      </w:rPr>
+    </w:lvl>
+    <w:lvl w:ilvl="6">
+      <w:start w:val="1"/>
+      <w:numFmt w:val="bullet"/>
+      <w:lvlText w:val=""/>
+      <w:lvlJc w:val="left"/>
+      <w:pPr>
+        <w:tabs>
+          <w:tab w:val="num" w:pos="2880"/>
+        </w:tabs>
+        <w:ind w:left="2880" w:hanging="360"/>
+      </w:pPr>
+      <w:rPr>
+        <w:rFonts w:ascii="Symbol" w:hAnsi="Symbol" w:cs="Symbol" w:hint="default"/>
+        <w:rFonts w:cs="OpenSymbol"/>
+      </w:rPr>
+    </w:lvl>
+    <w:lvl w:ilvl="7">
+      <w:start w:val="1"/>
+      <w:numFmt w:val="bullet"/>
+      <w:lvlText w:val="◦"/>
+      <w:lvlJc w:val="left"/>
+      <w:pPr>
+        <w:tabs>
+          <w:tab w:val="num" w:pos="3240"/>
+        </w:tabs>
+        <w:ind w:left="3240" w:hanging="360"/>
+      </w:pPr>
+      <w:rPr>
+        <w:rFonts w:ascii="OpenSymbol" w:hAnsi="OpenSymbol" w:cs="OpenSymbol" w:hint="default"/>
+        <w:rFonts w:cs="OpenSymbol"/>
+      </w:rPr>
+    </w:lvl>
+    <w:lvl w:ilvl="8">
+      <w:start w:val="1"/>
+      <w:numFmt w:val="bullet"/>
+      <w:lvlText w:val="▪"/>
+      <w:lvlJc w:val="left"/>
+      <w:pPr>
+        <w:tabs>
+          <w:tab w:val="num" w:pos="3600"/>
+        </w:tabs>
+        <w:ind w:left="3600" w:hanging="360"/>
+      </w:pPr>
+      <w:rPr>
+        <w:rFonts w:ascii="OpenSymbol" w:hAnsi="OpenSymbol" w:cs="OpenSymbol" w:hint="default"/>
+        <w:rFonts w:cs="OpenSymbol"/>
+      </w:rPr>
+    </w:lvl>
+  </w:abstractNum>
+  <w:abstractNum w:abstractNumId="29">
+    <w:lvl w:ilvl="0">
+      <w:start w:val="1"/>
+      <w:numFmt w:val="bullet"/>
+      <w:lvlText w:val=""/>
+      <w:lvlJc w:val="left"/>
+      <w:pPr>
+        <w:tabs>
+          <w:tab w:val="num" w:pos="779"/>
+        </w:tabs>
+        <w:ind w:left="779" w:hanging="360"/>
+      </w:pPr>
+      <w:rPr>
+        <w:rFonts w:ascii="Symbol" w:hAnsi="Symbol" w:cs="Symbol" w:hint="default"/>
+        <w:rFonts w:cs="OpenSymbol"/>
+      </w:rPr>
+    </w:lvl>
+    <w:lvl w:ilvl="1">
+      <w:start w:val="1"/>
+      <w:numFmt w:val="bullet"/>
+      <w:lvlText w:val="◦"/>
+      <w:lvlJc w:val="left"/>
+      <w:pPr>
+        <w:tabs>
+          <w:tab w:val="num" w:pos="1139"/>
+        </w:tabs>
+        <w:ind w:left="1139" w:hanging="360"/>
+      </w:pPr>
+      <w:rPr>
+        <w:rFonts w:ascii="OpenSymbol" w:hAnsi="OpenSymbol" w:cs="OpenSymbol" w:hint="default"/>
+        <w:rFonts w:cs="OpenSymbol"/>
+      </w:rPr>
+    </w:lvl>
+    <w:lvl w:ilvl="2">
+      <w:start w:val="1"/>
+      <w:numFmt w:val="bullet"/>
+      <w:lvlText w:val="▪"/>
+      <w:lvlJc w:val="left"/>
+      <w:pPr>
+        <w:tabs>
+          <w:tab w:val="num" w:pos="1499"/>
+        </w:tabs>
+        <w:ind w:left="1499" w:hanging="360"/>
+      </w:pPr>
+      <w:rPr>
+        <w:rFonts w:ascii="OpenSymbol" w:hAnsi="OpenSymbol" w:cs="OpenSymbol" w:hint="default"/>
+        <w:rFonts w:cs="OpenSymbol"/>
+      </w:rPr>
+    </w:lvl>
+    <w:lvl w:ilvl="3">
+      <w:start w:val="1"/>
+      <w:numFmt w:val="bullet"/>
+      <w:lvlText w:val=""/>
+      <w:lvlJc w:val="left"/>
+      <w:pPr>
+        <w:tabs>
+          <w:tab w:val="num" w:pos="1859"/>
+        </w:tabs>
+        <w:ind w:left="1859" w:hanging="360"/>
+      </w:pPr>
+      <w:rPr>
+        <w:rFonts w:ascii="Symbol" w:hAnsi="Symbol" w:cs="Symbol" w:hint="default"/>
+        <w:rFonts w:cs="OpenSymbol"/>
+      </w:rPr>
+    </w:lvl>
+    <w:lvl w:ilvl="4">
+      <w:start w:val="1"/>
+      <w:numFmt w:val="bullet"/>
+      <w:lvlText w:val="◦"/>
+      <w:lvlJc w:val="left"/>
+      <w:pPr>
+        <w:tabs>
+          <w:tab w:val="num" w:pos="2219"/>
+        </w:tabs>
+        <w:ind w:left="2219" w:hanging="360"/>
+      </w:pPr>
+      <w:rPr>
+        <w:rFonts w:ascii="OpenSymbol" w:hAnsi="OpenSymbol" w:cs="OpenSymbol" w:hint="default"/>
+        <w:rFonts w:cs="OpenSymbol"/>
+      </w:rPr>
+    </w:lvl>
+    <w:lvl w:ilvl="5">
+      <w:start w:val="1"/>
+      <w:numFmt w:val="bullet"/>
+      <w:lvlText w:val="▪"/>
+      <w:lvlJc w:val="left"/>
+      <w:pPr>
+        <w:tabs>
+          <w:tab w:val="num" w:pos="2579"/>
+        </w:tabs>
+        <w:ind w:left="2579" w:hanging="360"/>
+      </w:pPr>
+      <w:rPr>
+        <w:rFonts w:ascii="OpenSymbol" w:hAnsi="OpenSymbol" w:cs="OpenSymbol" w:hint="default"/>
+        <w:rFonts w:cs="OpenSymbol"/>
+      </w:rPr>
+    </w:lvl>
+    <w:lvl w:ilvl="6">
+      <w:start w:val="1"/>
+      <w:numFmt w:val="bullet"/>
+      <w:lvlText w:val=""/>
+      <w:lvlJc w:val="left"/>
+      <w:pPr>
+        <w:tabs>
+          <w:tab w:val="num" w:pos="2939"/>
+        </w:tabs>
+        <w:ind w:left="2939" w:hanging="360"/>
+      </w:pPr>
+      <w:rPr>
+        <w:rFonts w:ascii="Symbol" w:hAnsi="Symbol" w:cs="Symbol" w:hint="default"/>
+        <w:rFonts w:cs="OpenSymbol"/>
+      </w:rPr>
+    </w:lvl>
+    <w:lvl w:ilvl="7">
+      <w:start w:val="1"/>
+      <w:numFmt w:val="bullet"/>
+      <w:lvlText w:val="◦"/>
+      <w:lvlJc w:val="left"/>
+      <w:pPr>
+        <w:tabs>
+          <w:tab w:val="num" w:pos="3299"/>
+        </w:tabs>
+        <w:ind w:left="3299" w:hanging="360"/>
+      </w:pPr>
+      <w:rPr>
+        <w:rFonts w:ascii="OpenSymbol" w:hAnsi="OpenSymbol" w:cs="OpenSymbol" w:hint="default"/>
+        <w:rFonts w:cs="OpenSymbol"/>
+      </w:rPr>
+    </w:lvl>
+    <w:lvl w:ilvl="8">
+      <w:start w:val="1"/>
+      <w:numFmt w:val="bullet"/>
+      <w:lvlText w:val="▪"/>
+      <w:lvlJc w:val="left"/>
+      <w:pPr>
+        <w:tabs>
+          <w:tab w:val="num" w:pos="3659"/>
+        </w:tabs>
+        <w:ind w:left="3659" w:hanging="360"/>
+      </w:pPr>
+      <w:rPr>
+        <w:rFonts w:ascii="OpenSymbol" w:hAnsi="OpenSymbol" w:cs="OpenSymbol" w:hint="default"/>
+        <w:rFonts w:cs="OpenSymbol"/>
+      </w:rPr>
+    </w:lvl>
+  </w:abstractNum>
+  <w:abstractNum w:abstractNumId="30">
     <w:lvl w:ilvl="0">
       <w:start w:val="1"/>
       <w:numFmt w:val="none"/>
@@ -20918,6 +22255,12 @@
   </w:num>
   <w:num w:numId="28">
     <w:abstractNumId w:val="28"/>
+  </w:num>
+  <w:num w:numId="29">
+    <w:abstractNumId w:val="29"/>
+  </w:num>
+  <w:num w:numId="30">
+    <w:abstractNumId w:val="30"/>
   </w:num>
 </w:numbering>
 </file>
@@ -25156,6 +26499,1930 @@
   </w:style>
   <w:style w:type="character" w:styleId="ListLabel489">
     <w:name w:val="ListLabel 489"/>
+    <w:qFormat/>
+    <w:rPr>
+      <w:rFonts w:cs="OpenSymbol"/>
+    </w:rPr>
+  </w:style>
+  <w:style w:type="character" w:styleId="ListLabel490">
+    <w:name w:val="ListLabel 490"/>
+    <w:qFormat/>
+    <w:rPr>
+      <w:rFonts w:ascii="Arial" w:hAnsi="Arial" w:cs="Symbol"/>
+      <w:sz w:val="22"/>
+    </w:rPr>
+  </w:style>
+  <w:style w:type="character" w:styleId="ListLabel491">
+    <w:name w:val="ListLabel 491"/>
+    <w:qFormat/>
+    <w:rPr>
+      <w:rFonts w:cs="Courier New"/>
+      <w:sz w:val="22"/>
+    </w:rPr>
+  </w:style>
+  <w:style w:type="character" w:styleId="ListLabel492">
+    <w:name w:val="ListLabel 492"/>
+    <w:qFormat/>
+    <w:rPr>
+      <w:rFonts w:cs="Wingdings"/>
+      <w:sz w:val="22"/>
+    </w:rPr>
+  </w:style>
+  <w:style w:type="character" w:styleId="ListLabel493">
+    <w:name w:val="ListLabel 493"/>
+    <w:qFormat/>
+    <w:rPr>
+      <w:rFonts w:cs="Wingdings"/>
+      <w:sz w:val="22"/>
+    </w:rPr>
+  </w:style>
+  <w:style w:type="character" w:styleId="ListLabel494">
+    <w:name w:val="ListLabel 494"/>
+    <w:qFormat/>
+    <w:rPr>
+      <w:rFonts w:cs="Wingdings"/>
+      <w:sz w:val="22"/>
+    </w:rPr>
+  </w:style>
+  <w:style w:type="character" w:styleId="ListLabel495">
+    <w:name w:val="ListLabel 495"/>
+    <w:qFormat/>
+    <w:rPr>
+      <w:rFonts w:cs="Wingdings"/>
+      <w:sz w:val="22"/>
+    </w:rPr>
+  </w:style>
+  <w:style w:type="character" w:styleId="ListLabel496">
+    <w:name w:val="ListLabel 496"/>
+    <w:qFormat/>
+    <w:rPr>
+      <w:rFonts w:cs="Wingdings"/>
+      <w:sz w:val="22"/>
+    </w:rPr>
+  </w:style>
+  <w:style w:type="character" w:styleId="ListLabel497">
+    <w:name w:val="ListLabel 497"/>
+    <w:qFormat/>
+    <w:rPr>
+      <w:rFonts w:cs="Wingdings"/>
+      <w:sz w:val="22"/>
+    </w:rPr>
+  </w:style>
+  <w:style w:type="character" w:styleId="ListLabel498">
+    <w:name w:val="ListLabel 498"/>
+    <w:qFormat/>
+    <w:rPr>
+      <w:rFonts w:cs="Wingdings"/>
+      <w:sz w:val="22"/>
+    </w:rPr>
+  </w:style>
+  <w:style w:type="character" w:styleId="ListLabel499">
+    <w:name w:val="ListLabel 499"/>
+    <w:qFormat/>
+    <w:rPr>
+      <w:rFonts w:ascii="Arial" w:hAnsi="Arial" w:cs="Symbol"/>
+      <w:sz w:val="22"/>
+    </w:rPr>
+  </w:style>
+  <w:style w:type="character" w:styleId="ListLabel500">
+    <w:name w:val="ListLabel 500"/>
+    <w:qFormat/>
+    <w:rPr>
+      <w:rFonts w:ascii="Arial" w:hAnsi="Arial" w:cs="Courier New"/>
+      <w:sz w:val="22"/>
+    </w:rPr>
+  </w:style>
+  <w:style w:type="character" w:styleId="ListLabel501">
+    <w:name w:val="ListLabel 501"/>
+    <w:qFormat/>
+    <w:rPr>
+      <w:rFonts w:cs="Wingdings"/>
+      <w:sz w:val="22"/>
+    </w:rPr>
+  </w:style>
+  <w:style w:type="character" w:styleId="ListLabel502">
+    <w:name w:val="ListLabel 502"/>
+    <w:qFormat/>
+    <w:rPr>
+      <w:rFonts w:cs="Wingdings"/>
+      <w:sz w:val="22"/>
+    </w:rPr>
+  </w:style>
+  <w:style w:type="character" w:styleId="ListLabel503">
+    <w:name w:val="ListLabel 503"/>
+    <w:qFormat/>
+    <w:rPr>
+      <w:rFonts w:cs="Wingdings"/>
+      <w:sz w:val="22"/>
+    </w:rPr>
+  </w:style>
+  <w:style w:type="character" w:styleId="ListLabel504">
+    <w:name w:val="ListLabel 504"/>
+    <w:qFormat/>
+    <w:rPr>
+      <w:rFonts w:cs="Wingdings"/>
+      <w:sz w:val="22"/>
+    </w:rPr>
+  </w:style>
+  <w:style w:type="character" w:styleId="ListLabel505">
+    <w:name w:val="ListLabel 505"/>
+    <w:qFormat/>
+    <w:rPr>
+      <w:rFonts w:cs="Wingdings"/>
+      <w:sz w:val="22"/>
+    </w:rPr>
+  </w:style>
+  <w:style w:type="character" w:styleId="ListLabel506">
+    <w:name w:val="ListLabel 506"/>
+    <w:qFormat/>
+    <w:rPr>
+      <w:rFonts w:cs="Wingdings"/>
+      <w:sz w:val="22"/>
+    </w:rPr>
+  </w:style>
+  <w:style w:type="character" w:styleId="ListLabel507">
+    <w:name w:val="ListLabel 507"/>
+    <w:qFormat/>
+    <w:rPr>
+      <w:rFonts w:cs="Wingdings"/>
+      <w:sz w:val="22"/>
+    </w:rPr>
+  </w:style>
+  <w:style w:type="character" w:styleId="ListLabel508">
+    <w:name w:val="ListLabel 508"/>
+    <w:qFormat/>
+    <w:rPr>
+      <w:rFonts w:ascii="Arial" w:hAnsi="Arial" w:cs="Symbol"/>
+      <w:sz w:val="22"/>
+    </w:rPr>
+  </w:style>
+  <w:style w:type="character" w:styleId="ListLabel509">
+    <w:name w:val="ListLabel 509"/>
+    <w:qFormat/>
+    <w:rPr>
+      <w:rFonts w:cs="Courier New"/>
+      <w:sz w:val="22"/>
+    </w:rPr>
+  </w:style>
+  <w:style w:type="character" w:styleId="ListLabel510">
+    <w:name w:val="ListLabel 510"/>
+    <w:qFormat/>
+    <w:rPr>
+      <w:rFonts w:cs="Wingdings"/>
+      <w:sz w:val="22"/>
+    </w:rPr>
+  </w:style>
+  <w:style w:type="character" w:styleId="ListLabel511">
+    <w:name w:val="ListLabel 511"/>
+    <w:qFormat/>
+    <w:rPr>
+      <w:rFonts w:cs="Wingdings"/>
+      <w:sz w:val="22"/>
+    </w:rPr>
+  </w:style>
+  <w:style w:type="character" w:styleId="ListLabel512">
+    <w:name w:val="ListLabel 512"/>
+    <w:qFormat/>
+    <w:rPr>
+      <w:rFonts w:cs="Wingdings"/>
+      <w:sz w:val="22"/>
+    </w:rPr>
+  </w:style>
+  <w:style w:type="character" w:styleId="ListLabel513">
+    <w:name w:val="ListLabel 513"/>
+    <w:qFormat/>
+    <w:rPr>
+      <w:rFonts w:cs="Wingdings"/>
+      <w:sz w:val="22"/>
+    </w:rPr>
+  </w:style>
+  <w:style w:type="character" w:styleId="ListLabel514">
+    <w:name w:val="ListLabel 514"/>
+    <w:qFormat/>
+    <w:rPr>
+      <w:rFonts w:cs="Wingdings"/>
+      <w:sz w:val="22"/>
+    </w:rPr>
+  </w:style>
+  <w:style w:type="character" w:styleId="ListLabel515">
+    <w:name w:val="ListLabel 515"/>
+    <w:qFormat/>
+    <w:rPr>
+      <w:rFonts w:cs="Wingdings"/>
+      <w:sz w:val="22"/>
+    </w:rPr>
+  </w:style>
+  <w:style w:type="character" w:styleId="ListLabel516">
+    <w:name w:val="ListLabel 516"/>
+    <w:qFormat/>
+    <w:rPr>
+      <w:rFonts w:cs="Wingdings"/>
+      <w:sz w:val="22"/>
+    </w:rPr>
+  </w:style>
+  <w:style w:type="character" w:styleId="ListLabel517">
+    <w:name w:val="ListLabel 517"/>
+    <w:qFormat/>
+    <w:rPr>
+      <w:rFonts w:ascii="Arial" w:hAnsi="Arial" w:cs="Symbol"/>
+      <w:sz w:val="22"/>
+    </w:rPr>
+  </w:style>
+  <w:style w:type="character" w:styleId="ListLabel518">
+    <w:name w:val="ListLabel 518"/>
+    <w:qFormat/>
+    <w:rPr>
+      <w:rFonts w:cs="Courier New"/>
+      <w:sz w:val="22"/>
+    </w:rPr>
+  </w:style>
+  <w:style w:type="character" w:styleId="ListLabel519">
+    <w:name w:val="ListLabel 519"/>
+    <w:qFormat/>
+    <w:rPr>
+      <w:rFonts w:cs="Wingdings"/>
+      <w:sz w:val="22"/>
+    </w:rPr>
+  </w:style>
+  <w:style w:type="character" w:styleId="ListLabel520">
+    <w:name w:val="ListLabel 520"/>
+    <w:qFormat/>
+    <w:rPr>
+      <w:rFonts w:cs="Wingdings"/>
+      <w:sz w:val="22"/>
+    </w:rPr>
+  </w:style>
+  <w:style w:type="character" w:styleId="ListLabel521">
+    <w:name w:val="ListLabel 521"/>
+    <w:qFormat/>
+    <w:rPr>
+      <w:rFonts w:cs="Wingdings"/>
+      <w:sz w:val="22"/>
+    </w:rPr>
+  </w:style>
+  <w:style w:type="character" w:styleId="ListLabel522">
+    <w:name w:val="ListLabel 522"/>
+    <w:qFormat/>
+    <w:rPr>
+      <w:rFonts w:cs="Wingdings"/>
+      <w:sz w:val="22"/>
+    </w:rPr>
+  </w:style>
+  <w:style w:type="character" w:styleId="ListLabel523">
+    <w:name w:val="ListLabel 523"/>
+    <w:qFormat/>
+    <w:rPr>
+      <w:rFonts w:cs="Wingdings"/>
+      <w:sz w:val="22"/>
+    </w:rPr>
+  </w:style>
+  <w:style w:type="character" w:styleId="ListLabel524">
+    <w:name w:val="ListLabel 524"/>
+    <w:qFormat/>
+    <w:rPr>
+      <w:rFonts w:cs="Wingdings"/>
+      <w:sz w:val="22"/>
+    </w:rPr>
+  </w:style>
+  <w:style w:type="character" w:styleId="ListLabel525">
+    <w:name w:val="ListLabel 525"/>
+    <w:qFormat/>
+    <w:rPr>
+      <w:rFonts w:cs="Wingdings"/>
+      <w:sz w:val="22"/>
+    </w:rPr>
+  </w:style>
+  <w:style w:type="character" w:styleId="ListLabel526">
+    <w:name w:val="ListLabel 526"/>
+    <w:qFormat/>
+    <w:rPr>
+      <w:rFonts w:ascii="Arial" w:hAnsi="Arial" w:cs="Symbol"/>
+      <w:sz w:val="22"/>
+    </w:rPr>
+  </w:style>
+  <w:style w:type="character" w:styleId="ListLabel527">
+    <w:name w:val="ListLabel 527"/>
+    <w:qFormat/>
+    <w:rPr>
+      <w:rFonts w:cs="Courier New"/>
+      <w:sz w:val="22"/>
+    </w:rPr>
+  </w:style>
+  <w:style w:type="character" w:styleId="ListLabel528">
+    <w:name w:val="ListLabel 528"/>
+    <w:qFormat/>
+    <w:rPr>
+      <w:rFonts w:cs="Wingdings"/>
+      <w:sz w:val="22"/>
+    </w:rPr>
+  </w:style>
+  <w:style w:type="character" w:styleId="ListLabel529">
+    <w:name w:val="ListLabel 529"/>
+    <w:qFormat/>
+    <w:rPr>
+      <w:rFonts w:cs="Wingdings"/>
+      <w:sz w:val="22"/>
+    </w:rPr>
+  </w:style>
+  <w:style w:type="character" w:styleId="ListLabel530">
+    <w:name w:val="ListLabel 530"/>
+    <w:qFormat/>
+    <w:rPr>
+      <w:rFonts w:cs="Wingdings"/>
+      <w:sz w:val="22"/>
+    </w:rPr>
+  </w:style>
+  <w:style w:type="character" w:styleId="ListLabel531">
+    <w:name w:val="ListLabel 531"/>
+    <w:qFormat/>
+    <w:rPr>
+      <w:rFonts w:cs="Wingdings"/>
+      <w:sz w:val="22"/>
+    </w:rPr>
+  </w:style>
+  <w:style w:type="character" w:styleId="ListLabel532">
+    <w:name w:val="ListLabel 532"/>
+    <w:qFormat/>
+    <w:rPr>
+      <w:rFonts w:cs="Wingdings"/>
+      <w:sz w:val="22"/>
+    </w:rPr>
+  </w:style>
+  <w:style w:type="character" w:styleId="ListLabel533">
+    <w:name w:val="ListLabel 533"/>
+    <w:qFormat/>
+    <w:rPr>
+      <w:rFonts w:cs="Wingdings"/>
+      <w:sz w:val="22"/>
+    </w:rPr>
+  </w:style>
+  <w:style w:type="character" w:styleId="ListLabel534">
+    <w:name w:val="ListLabel 534"/>
+    <w:qFormat/>
+    <w:rPr>
+      <w:rFonts w:cs="Wingdings"/>
+      <w:sz w:val="22"/>
+    </w:rPr>
+  </w:style>
+  <w:style w:type="character" w:styleId="ListLabel535">
+    <w:name w:val="ListLabel 535"/>
+    <w:qFormat/>
+    <w:rPr>
+      <w:rFonts w:ascii="Arial" w:hAnsi="Arial" w:cs="Symbol"/>
+      <w:sz w:val="22"/>
+    </w:rPr>
+  </w:style>
+  <w:style w:type="character" w:styleId="ListLabel536">
+    <w:name w:val="ListLabel 536"/>
+    <w:qFormat/>
+    <w:rPr>
+      <w:rFonts w:ascii="Arial" w:hAnsi="Arial" w:cs="Courier New"/>
+      <w:sz w:val="22"/>
+    </w:rPr>
+  </w:style>
+  <w:style w:type="character" w:styleId="ListLabel537">
+    <w:name w:val="ListLabel 537"/>
+    <w:qFormat/>
+    <w:rPr>
+      <w:rFonts w:ascii="Arial" w:hAnsi="Arial" w:cs="Wingdings"/>
+      <w:sz w:val="22"/>
+    </w:rPr>
+  </w:style>
+  <w:style w:type="character" w:styleId="ListLabel538">
+    <w:name w:val="ListLabel 538"/>
+    <w:qFormat/>
+    <w:rPr>
+      <w:rFonts w:cs="Wingdings"/>
+      <w:sz w:val="22"/>
+    </w:rPr>
+  </w:style>
+  <w:style w:type="character" w:styleId="ListLabel539">
+    <w:name w:val="ListLabel 539"/>
+    <w:qFormat/>
+    <w:rPr>
+      <w:rFonts w:cs="Wingdings"/>
+      <w:sz w:val="22"/>
+    </w:rPr>
+  </w:style>
+  <w:style w:type="character" w:styleId="ListLabel540">
+    <w:name w:val="ListLabel 540"/>
+    <w:qFormat/>
+    <w:rPr>
+      <w:rFonts w:cs="Wingdings"/>
+      <w:sz w:val="22"/>
+    </w:rPr>
+  </w:style>
+  <w:style w:type="character" w:styleId="ListLabel541">
+    <w:name w:val="ListLabel 541"/>
+    <w:qFormat/>
+    <w:rPr>
+      <w:rFonts w:cs="Wingdings"/>
+      <w:sz w:val="22"/>
+    </w:rPr>
+  </w:style>
+  <w:style w:type="character" w:styleId="ListLabel542">
+    <w:name w:val="ListLabel 542"/>
+    <w:qFormat/>
+    <w:rPr>
+      <w:rFonts w:cs="Wingdings"/>
+      <w:sz w:val="22"/>
+    </w:rPr>
+  </w:style>
+  <w:style w:type="character" w:styleId="ListLabel543">
+    <w:name w:val="ListLabel 543"/>
+    <w:qFormat/>
+    <w:rPr>
+      <w:rFonts w:cs="Wingdings"/>
+      <w:sz w:val="22"/>
+    </w:rPr>
+  </w:style>
+  <w:style w:type="character" w:styleId="ListLabel544">
+    <w:name w:val="ListLabel 544"/>
+    <w:qFormat/>
+    <w:rPr>
+      <w:rFonts w:ascii="Arial" w:hAnsi="Arial" w:cs="Symbol"/>
+      <w:sz w:val="22"/>
+    </w:rPr>
+  </w:style>
+  <w:style w:type="character" w:styleId="ListLabel545">
+    <w:name w:val="ListLabel 545"/>
+    <w:qFormat/>
+    <w:rPr>
+      <w:rFonts w:cs="Courier New"/>
+      <w:sz w:val="22"/>
+    </w:rPr>
+  </w:style>
+  <w:style w:type="character" w:styleId="ListLabel546">
+    <w:name w:val="ListLabel 546"/>
+    <w:qFormat/>
+    <w:rPr>
+      <w:rFonts w:cs="Wingdings"/>
+      <w:sz w:val="22"/>
+    </w:rPr>
+  </w:style>
+  <w:style w:type="character" w:styleId="ListLabel547">
+    <w:name w:val="ListLabel 547"/>
+    <w:qFormat/>
+    <w:rPr>
+      <w:rFonts w:cs="Wingdings"/>
+      <w:sz w:val="22"/>
+    </w:rPr>
+  </w:style>
+  <w:style w:type="character" w:styleId="ListLabel548">
+    <w:name w:val="ListLabel 548"/>
+    <w:qFormat/>
+    <w:rPr>
+      <w:rFonts w:cs="Wingdings"/>
+      <w:sz w:val="22"/>
+    </w:rPr>
+  </w:style>
+  <w:style w:type="character" w:styleId="ListLabel549">
+    <w:name w:val="ListLabel 549"/>
+    <w:qFormat/>
+    <w:rPr>
+      <w:rFonts w:cs="Wingdings"/>
+      <w:sz w:val="22"/>
+    </w:rPr>
+  </w:style>
+  <w:style w:type="character" w:styleId="ListLabel550">
+    <w:name w:val="ListLabel 550"/>
+    <w:qFormat/>
+    <w:rPr>
+      <w:rFonts w:cs="Wingdings"/>
+      <w:sz w:val="22"/>
+    </w:rPr>
+  </w:style>
+  <w:style w:type="character" w:styleId="ListLabel551">
+    <w:name w:val="ListLabel 551"/>
+    <w:qFormat/>
+    <w:rPr>
+      <w:rFonts w:cs="Wingdings"/>
+      <w:sz w:val="22"/>
+    </w:rPr>
+  </w:style>
+  <w:style w:type="character" w:styleId="ListLabel552">
+    <w:name w:val="ListLabel 552"/>
+    <w:qFormat/>
+    <w:rPr>
+      <w:rFonts w:cs="Wingdings"/>
+      <w:sz w:val="22"/>
+    </w:rPr>
+  </w:style>
+  <w:style w:type="character" w:styleId="ListLabel553">
+    <w:name w:val="ListLabel 553"/>
+    <w:qFormat/>
+    <w:rPr>
+      <w:rFonts w:ascii="Arial" w:hAnsi="Arial" w:cs="Symbol"/>
+      <w:sz w:val="22"/>
+    </w:rPr>
+  </w:style>
+  <w:style w:type="character" w:styleId="ListLabel554">
+    <w:name w:val="ListLabel 554"/>
+    <w:qFormat/>
+    <w:rPr>
+      <w:rFonts w:ascii="Arial" w:hAnsi="Arial" w:cs="Courier New"/>
+      <w:sz w:val="22"/>
+    </w:rPr>
+  </w:style>
+  <w:style w:type="character" w:styleId="ListLabel555">
+    <w:name w:val="ListLabel 555"/>
+    <w:qFormat/>
+    <w:rPr>
+      <w:rFonts w:cs="Wingdings"/>
+      <w:sz w:val="22"/>
+    </w:rPr>
+  </w:style>
+  <w:style w:type="character" w:styleId="ListLabel556">
+    <w:name w:val="ListLabel 556"/>
+    <w:qFormat/>
+    <w:rPr>
+      <w:rFonts w:cs="Wingdings"/>
+      <w:sz w:val="22"/>
+    </w:rPr>
+  </w:style>
+  <w:style w:type="character" w:styleId="ListLabel557">
+    <w:name w:val="ListLabel 557"/>
+    <w:qFormat/>
+    <w:rPr>
+      <w:rFonts w:cs="Wingdings"/>
+      <w:sz w:val="22"/>
+    </w:rPr>
+  </w:style>
+  <w:style w:type="character" w:styleId="ListLabel558">
+    <w:name w:val="ListLabel 558"/>
+    <w:qFormat/>
+    <w:rPr>
+      <w:rFonts w:cs="Wingdings"/>
+      <w:sz w:val="22"/>
+    </w:rPr>
+  </w:style>
+  <w:style w:type="character" w:styleId="ListLabel559">
+    <w:name w:val="ListLabel 559"/>
+    <w:qFormat/>
+    <w:rPr>
+      <w:rFonts w:cs="Wingdings"/>
+      <w:sz w:val="22"/>
+    </w:rPr>
+  </w:style>
+  <w:style w:type="character" w:styleId="ListLabel560">
+    <w:name w:val="ListLabel 560"/>
+    <w:qFormat/>
+    <w:rPr>
+      <w:rFonts w:cs="Wingdings"/>
+      <w:sz w:val="22"/>
+    </w:rPr>
+  </w:style>
+  <w:style w:type="character" w:styleId="ListLabel561">
+    <w:name w:val="ListLabel 561"/>
+    <w:qFormat/>
+    <w:rPr>
+      <w:rFonts w:cs="Wingdings"/>
+      <w:sz w:val="22"/>
+    </w:rPr>
+  </w:style>
+  <w:style w:type="character" w:styleId="ListLabel562">
+    <w:name w:val="ListLabel 562"/>
+    <w:qFormat/>
+    <w:rPr>
+      <w:rFonts w:ascii="Arial" w:hAnsi="Arial" w:cs="Symbol"/>
+      <w:sz w:val="22"/>
+    </w:rPr>
+  </w:style>
+  <w:style w:type="character" w:styleId="ListLabel563">
+    <w:name w:val="ListLabel 563"/>
+    <w:qFormat/>
+    <w:rPr>
+      <w:rFonts w:ascii="Arial" w:hAnsi="Arial" w:cs="Courier New"/>
+      <w:sz w:val="22"/>
+    </w:rPr>
+  </w:style>
+  <w:style w:type="character" w:styleId="ListLabel564">
+    <w:name w:val="ListLabel 564"/>
+    <w:qFormat/>
+    <w:rPr>
+      <w:rFonts w:cs="Wingdings"/>
+      <w:sz w:val="22"/>
+    </w:rPr>
+  </w:style>
+  <w:style w:type="character" w:styleId="ListLabel565">
+    <w:name w:val="ListLabel 565"/>
+    <w:qFormat/>
+    <w:rPr>
+      <w:rFonts w:cs="Wingdings"/>
+      <w:sz w:val="22"/>
+    </w:rPr>
+  </w:style>
+  <w:style w:type="character" w:styleId="ListLabel566">
+    <w:name w:val="ListLabel 566"/>
+    <w:qFormat/>
+    <w:rPr>
+      <w:rFonts w:cs="Wingdings"/>
+      <w:sz w:val="22"/>
+    </w:rPr>
+  </w:style>
+  <w:style w:type="character" w:styleId="ListLabel567">
+    <w:name w:val="ListLabel 567"/>
+    <w:qFormat/>
+    <w:rPr>
+      <w:rFonts w:cs="Wingdings"/>
+      <w:sz w:val="22"/>
+    </w:rPr>
+  </w:style>
+  <w:style w:type="character" w:styleId="ListLabel568">
+    <w:name w:val="ListLabel 568"/>
+    <w:qFormat/>
+    <w:rPr>
+      <w:rFonts w:cs="Wingdings"/>
+      <w:sz w:val="22"/>
+    </w:rPr>
+  </w:style>
+  <w:style w:type="character" w:styleId="ListLabel569">
+    <w:name w:val="ListLabel 569"/>
+    <w:qFormat/>
+    <w:rPr>
+      <w:rFonts w:cs="Wingdings"/>
+      <w:sz w:val="22"/>
+    </w:rPr>
+  </w:style>
+  <w:style w:type="character" w:styleId="ListLabel570">
+    <w:name w:val="ListLabel 570"/>
+    <w:qFormat/>
+    <w:rPr>
+      <w:rFonts w:cs="Wingdings"/>
+      <w:sz w:val="22"/>
+    </w:rPr>
+  </w:style>
+  <w:style w:type="character" w:styleId="ListLabel571">
+    <w:name w:val="ListLabel 571"/>
+    <w:qFormat/>
+    <w:rPr>
+      <w:rFonts w:ascii="Arial" w:hAnsi="Arial" w:cs="Symbol"/>
+      <w:sz w:val="22"/>
+    </w:rPr>
+  </w:style>
+  <w:style w:type="character" w:styleId="ListLabel572">
+    <w:name w:val="ListLabel 572"/>
+    <w:qFormat/>
+    <w:rPr>
+      <w:rFonts w:ascii="Arial" w:hAnsi="Arial" w:cs="Courier New"/>
+      <w:sz w:val="22"/>
+    </w:rPr>
+  </w:style>
+  <w:style w:type="character" w:styleId="ListLabel573">
+    <w:name w:val="ListLabel 573"/>
+    <w:qFormat/>
+    <w:rPr>
+      <w:rFonts w:cs="Wingdings"/>
+      <w:sz w:val="22"/>
+    </w:rPr>
+  </w:style>
+  <w:style w:type="character" w:styleId="ListLabel574">
+    <w:name w:val="ListLabel 574"/>
+    <w:qFormat/>
+    <w:rPr>
+      <w:rFonts w:cs="Wingdings"/>
+      <w:sz w:val="22"/>
+    </w:rPr>
+  </w:style>
+  <w:style w:type="character" w:styleId="ListLabel575">
+    <w:name w:val="ListLabel 575"/>
+    <w:qFormat/>
+    <w:rPr>
+      <w:rFonts w:cs="Wingdings"/>
+      <w:sz w:val="22"/>
+    </w:rPr>
+  </w:style>
+  <w:style w:type="character" w:styleId="ListLabel576">
+    <w:name w:val="ListLabel 576"/>
+    <w:qFormat/>
+    <w:rPr>
+      <w:rFonts w:cs="Wingdings"/>
+      <w:sz w:val="22"/>
+    </w:rPr>
+  </w:style>
+  <w:style w:type="character" w:styleId="ListLabel577">
+    <w:name w:val="ListLabel 577"/>
+    <w:qFormat/>
+    <w:rPr>
+      <w:rFonts w:cs="Wingdings"/>
+      <w:sz w:val="22"/>
+    </w:rPr>
+  </w:style>
+  <w:style w:type="character" w:styleId="ListLabel578">
+    <w:name w:val="ListLabel 578"/>
+    <w:qFormat/>
+    <w:rPr>
+      <w:rFonts w:cs="Wingdings"/>
+      <w:sz w:val="22"/>
+    </w:rPr>
+  </w:style>
+  <w:style w:type="character" w:styleId="ListLabel579">
+    <w:name w:val="ListLabel 579"/>
+    <w:qFormat/>
+    <w:rPr>
+      <w:rFonts w:cs="Wingdings"/>
+      <w:sz w:val="22"/>
+    </w:rPr>
+  </w:style>
+  <w:style w:type="character" w:styleId="ListLabel580">
+    <w:name w:val="ListLabel 580"/>
+    <w:qFormat/>
+    <w:rPr>
+      <w:rFonts w:ascii="Arial" w:hAnsi="Arial" w:cs="Symbol"/>
+      <w:sz w:val="22"/>
+    </w:rPr>
+  </w:style>
+  <w:style w:type="character" w:styleId="ListLabel581">
+    <w:name w:val="ListLabel 581"/>
+    <w:qFormat/>
+    <w:rPr>
+      <w:rFonts w:cs="Courier New"/>
+      <w:sz w:val="22"/>
+    </w:rPr>
+  </w:style>
+  <w:style w:type="character" w:styleId="ListLabel582">
+    <w:name w:val="ListLabel 582"/>
+    <w:qFormat/>
+    <w:rPr>
+      <w:rFonts w:cs="Wingdings"/>
+      <w:sz w:val="22"/>
+    </w:rPr>
+  </w:style>
+  <w:style w:type="character" w:styleId="ListLabel583">
+    <w:name w:val="ListLabel 583"/>
+    <w:qFormat/>
+    <w:rPr>
+      <w:rFonts w:cs="Wingdings"/>
+      <w:sz w:val="22"/>
+    </w:rPr>
+  </w:style>
+  <w:style w:type="character" w:styleId="ListLabel584">
+    <w:name w:val="ListLabel 584"/>
+    <w:qFormat/>
+    <w:rPr>
+      <w:rFonts w:cs="Wingdings"/>
+      <w:sz w:val="22"/>
+    </w:rPr>
+  </w:style>
+  <w:style w:type="character" w:styleId="ListLabel585">
+    <w:name w:val="ListLabel 585"/>
+    <w:qFormat/>
+    <w:rPr>
+      <w:rFonts w:cs="Wingdings"/>
+      <w:sz w:val="22"/>
+    </w:rPr>
+  </w:style>
+  <w:style w:type="character" w:styleId="ListLabel586">
+    <w:name w:val="ListLabel 586"/>
+    <w:qFormat/>
+    <w:rPr>
+      <w:rFonts w:cs="Wingdings"/>
+      <w:sz w:val="22"/>
+    </w:rPr>
+  </w:style>
+  <w:style w:type="character" w:styleId="ListLabel587">
+    <w:name w:val="ListLabel 587"/>
+    <w:qFormat/>
+    <w:rPr>
+      <w:rFonts w:cs="Wingdings"/>
+      <w:sz w:val="22"/>
+    </w:rPr>
+  </w:style>
+  <w:style w:type="character" w:styleId="ListLabel588">
+    <w:name w:val="ListLabel 588"/>
+    <w:qFormat/>
+    <w:rPr>
+      <w:rFonts w:cs="Wingdings"/>
+      <w:sz w:val="22"/>
+    </w:rPr>
+  </w:style>
+  <w:style w:type="character" w:styleId="ListLabel589">
+    <w:name w:val="ListLabel 589"/>
+    <w:qFormat/>
+    <w:rPr>
+      <w:rFonts w:cs="OpenSymbol"/>
+      <w:b/>
+      <w:sz w:val="22"/>
+    </w:rPr>
+  </w:style>
+  <w:style w:type="character" w:styleId="ListLabel590">
+    <w:name w:val="ListLabel 590"/>
+    <w:qFormat/>
+    <w:rPr>
+      <w:rFonts w:cs="OpenSymbol"/>
+      <w:b/>
+      <w:sz w:val="22"/>
+    </w:rPr>
+  </w:style>
+  <w:style w:type="character" w:styleId="ListLabel591">
+    <w:name w:val="ListLabel 591"/>
+    <w:qFormat/>
+    <w:rPr>
+      <w:rFonts w:cs="OpenSymbol"/>
+      <w:b/>
+      <w:sz w:val="22"/>
+    </w:rPr>
+  </w:style>
+  <w:style w:type="character" w:styleId="ListLabel592">
+    <w:name w:val="ListLabel 592"/>
+    <w:qFormat/>
+    <w:rPr>
+      <w:rFonts w:cs="OpenSymbol"/>
+      <w:b/>
+      <w:sz w:val="22"/>
+    </w:rPr>
+  </w:style>
+  <w:style w:type="character" w:styleId="ListLabel593">
+    <w:name w:val="ListLabel 593"/>
+    <w:qFormat/>
+    <w:rPr>
+      <w:rFonts w:cs="OpenSymbol"/>
+      <w:b/>
+      <w:sz w:val="22"/>
+    </w:rPr>
+  </w:style>
+  <w:style w:type="character" w:styleId="ListLabel594">
+    <w:name w:val="ListLabel 594"/>
+    <w:qFormat/>
+    <w:rPr>
+      <w:rFonts w:cs="OpenSymbol"/>
+      <w:b/>
+      <w:sz w:val="22"/>
+    </w:rPr>
+  </w:style>
+  <w:style w:type="character" w:styleId="ListLabel595">
+    <w:name w:val="ListLabel 595"/>
+    <w:qFormat/>
+    <w:rPr>
+      <w:rFonts w:cs="OpenSymbol"/>
+      <w:b/>
+      <w:sz w:val="22"/>
+    </w:rPr>
+  </w:style>
+  <w:style w:type="character" w:styleId="ListLabel596">
+    <w:name w:val="ListLabel 596"/>
+    <w:qFormat/>
+    <w:rPr>
+      <w:rFonts w:cs="OpenSymbol"/>
+      <w:b/>
+      <w:sz w:val="22"/>
+    </w:rPr>
+  </w:style>
+  <w:style w:type="character" w:styleId="ListLabel597">
+    <w:name w:val="ListLabel 597"/>
+    <w:qFormat/>
+    <w:rPr>
+      <w:rFonts w:cs="OpenSymbol"/>
+      <w:b/>
+      <w:sz w:val="22"/>
+    </w:rPr>
+  </w:style>
+  <w:style w:type="character" w:styleId="ListLabel598">
+    <w:name w:val="ListLabel 598"/>
+    <w:qFormat/>
+    <w:rPr>
+      <w:rFonts w:ascii="Arial" w:hAnsi="Arial" w:cs="Symbol"/>
+      <w:sz w:val="22"/>
+    </w:rPr>
+  </w:style>
+  <w:style w:type="character" w:styleId="ListLabel599">
+    <w:name w:val="ListLabel 599"/>
+    <w:qFormat/>
+    <w:rPr>
+      <w:rFonts w:ascii="Arial" w:hAnsi="Arial" w:cs="Courier New"/>
+      <w:sz w:val="22"/>
+    </w:rPr>
+  </w:style>
+  <w:style w:type="character" w:styleId="ListLabel600">
+    <w:name w:val="ListLabel 600"/>
+    <w:qFormat/>
+    <w:rPr>
+      <w:rFonts w:cs="Wingdings"/>
+    </w:rPr>
+  </w:style>
+  <w:style w:type="character" w:styleId="ListLabel601">
+    <w:name w:val="ListLabel 601"/>
+    <w:qFormat/>
+    <w:rPr>
+      <w:rFonts w:cs="Symbol"/>
+      <w:sz w:val="22"/>
+    </w:rPr>
+  </w:style>
+  <w:style w:type="character" w:styleId="ListLabel602">
+    <w:name w:val="ListLabel 602"/>
+    <w:qFormat/>
+    <w:rPr>
+      <w:rFonts w:cs="Courier New"/>
+      <w:sz w:val="22"/>
+    </w:rPr>
+  </w:style>
+  <w:style w:type="character" w:styleId="ListLabel603">
+    <w:name w:val="ListLabel 603"/>
+    <w:qFormat/>
+    <w:rPr>
+      <w:rFonts w:cs="Wingdings"/>
+    </w:rPr>
+  </w:style>
+  <w:style w:type="character" w:styleId="ListLabel604">
+    <w:name w:val="ListLabel 604"/>
+    <w:qFormat/>
+    <w:rPr>
+      <w:rFonts w:cs="Symbol"/>
+      <w:sz w:val="22"/>
+    </w:rPr>
+  </w:style>
+  <w:style w:type="character" w:styleId="ListLabel605">
+    <w:name w:val="ListLabel 605"/>
+    <w:qFormat/>
+    <w:rPr>
+      <w:rFonts w:cs="Courier New"/>
+      <w:sz w:val="22"/>
+    </w:rPr>
+  </w:style>
+  <w:style w:type="character" w:styleId="ListLabel606">
+    <w:name w:val="ListLabel 606"/>
+    <w:qFormat/>
+    <w:rPr>
+      <w:rFonts w:cs="Wingdings"/>
+    </w:rPr>
+  </w:style>
+  <w:style w:type="character" w:styleId="ListLabel607">
+    <w:name w:val="ListLabel 607"/>
+    <w:qFormat/>
+    <w:rPr>
+      <w:rFonts w:cs="Courier New"/>
+      <w:sz w:val="22"/>
+    </w:rPr>
+  </w:style>
+  <w:style w:type="character" w:styleId="ListLabel608">
+    <w:name w:val="ListLabel 608"/>
+    <w:qFormat/>
+    <w:rPr>
+      <w:rFonts w:cs="Courier New"/>
+      <w:sz w:val="22"/>
+    </w:rPr>
+  </w:style>
+  <w:style w:type="character" w:styleId="ListLabel609">
+    <w:name w:val="ListLabel 609"/>
+    <w:qFormat/>
+    <w:rPr>
+      <w:rFonts w:cs="Wingdings"/>
+    </w:rPr>
+  </w:style>
+  <w:style w:type="character" w:styleId="ListLabel610">
+    <w:name w:val="ListLabel 610"/>
+    <w:qFormat/>
+    <w:rPr>
+      <w:rFonts w:cs="Symbol"/>
+      <w:sz w:val="22"/>
+    </w:rPr>
+  </w:style>
+  <w:style w:type="character" w:styleId="ListLabel611">
+    <w:name w:val="ListLabel 611"/>
+    <w:qFormat/>
+    <w:rPr>
+      <w:rFonts w:cs="Courier New"/>
+      <w:sz w:val="22"/>
+    </w:rPr>
+  </w:style>
+  <w:style w:type="character" w:styleId="ListLabel612">
+    <w:name w:val="ListLabel 612"/>
+    <w:qFormat/>
+    <w:rPr>
+      <w:rFonts w:cs="Wingdings"/>
+    </w:rPr>
+  </w:style>
+  <w:style w:type="character" w:styleId="ListLabel613">
+    <w:name w:val="ListLabel 613"/>
+    <w:qFormat/>
+    <w:rPr>
+      <w:rFonts w:cs="Symbol"/>
+      <w:sz w:val="22"/>
+    </w:rPr>
+  </w:style>
+  <w:style w:type="character" w:styleId="ListLabel614">
+    <w:name w:val="ListLabel 614"/>
+    <w:qFormat/>
+    <w:rPr>
+      <w:rFonts w:cs="Courier New"/>
+      <w:sz w:val="22"/>
+    </w:rPr>
+  </w:style>
+  <w:style w:type="character" w:styleId="ListLabel615">
+    <w:name w:val="ListLabel 615"/>
+    <w:qFormat/>
+    <w:rPr>
+      <w:rFonts w:cs="Wingdings"/>
+    </w:rPr>
+  </w:style>
+  <w:style w:type="character" w:styleId="ListLabel616">
+    <w:name w:val="ListLabel 616"/>
+    <w:qFormat/>
+    <w:rPr>
+      <w:rFonts w:cs="Symbol"/>
+      <w:b/>
+      <w:sz w:val="22"/>
+    </w:rPr>
+  </w:style>
+  <w:style w:type="character" w:styleId="ListLabel617">
+    <w:name w:val="ListLabel 617"/>
+    <w:qFormat/>
+    <w:rPr>
+      <w:rFonts w:cs="Courier New"/>
+      <w:sz w:val="22"/>
+    </w:rPr>
+  </w:style>
+  <w:style w:type="character" w:styleId="ListLabel618">
+    <w:name w:val="ListLabel 618"/>
+    <w:qFormat/>
+    <w:rPr>
+      <w:rFonts w:cs="Wingdings"/>
+    </w:rPr>
+  </w:style>
+  <w:style w:type="character" w:styleId="ListLabel619">
+    <w:name w:val="ListLabel 619"/>
+    <w:qFormat/>
+    <w:rPr>
+      <w:rFonts w:cs="Symbol"/>
+      <w:sz w:val="22"/>
+    </w:rPr>
+  </w:style>
+  <w:style w:type="character" w:styleId="ListLabel620">
+    <w:name w:val="ListLabel 620"/>
+    <w:qFormat/>
+    <w:rPr>
+      <w:rFonts w:cs="Courier New"/>
+      <w:sz w:val="22"/>
+    </w:rPr>
+  </w:style>
+  <w:style w:type="character" w:styleId="ListLabel621">
+    <w:name w:val="ListLabel 621"/>
+    <w:qFormat/>
+    <w:rPr>
+      <w:rFonts w:cs="Wingdings"/>
+    </w:rPr>
+  </w:style>
+  <w:style w:type="character" w:styleId="ListLabel622">
+    <w:name w:val="ListLabel 622"/>
+    <w:qFormat/>
+    <w:rPr>
+      <w:rFonts w:cs="Symbol"/>
+      <w:sz w:val="22"/>
+    </w:rPr>
+  </w:style>
+  <w:style w:type="character" w:styleId="ListLabel623">
+    <w:name w:val="ListLabel 623"/>
+    <w:qFormat/>
+    <w:rPr>
+      <w:rFonts w:cs="Courier New"/>
+      <w:sz w:val="22"/>
+    </w:rPr>
+  </w:style>
+  <w:style w:type="character" w:styleId="ListLabel624">
+    <w:name w:val="ListLabel 624"/>
+    <w:qFormat/>
+    <w:rPr>
+      <w:rFonts w:cs="Wingdings"/>
+    </w:rPr>
+  </w:style>
+  <w:style w:type="character" w:styleId="ListLabel625">
+    <w:name w:val="ListLabel 625"/>
+    <w:qFormat/>
+    <w:rPr>
+      <w:rFonts w:cs="OpenSymbol"/>
+      <w:sz w:val="22"/>
+    </w:rPr>
+  </w:style>
+  <w:style w:type="character" w:styleId="ListLabel626">
+    <w:name w:val="ListLabel 626"/>
+    <w:qFormat/>
+    <w:rPr>
+      <w:rFonts w:cs="OpenSymbol"/>
+      <w:sz w:val="22"/>
+    </w:rPr>
+  </w:style>
+  <w:style w:type="character" w:styleId="ListLabel627">
+    <w:name w:val="ListLabel 627"/>
+    <w:qFormat/>
+    <w:rPr>
+      <w:rFonts w:cs="OpenSymbol"/>
+      <w:sz w:val="22"/>
+    </w:rPr>
+  </w:style>
+  <w:style w:type="character" w:styleId="ListLabel628">
+    <w:name w:val="ListLabel 628"/>
+    <w:qFormat/>
+    <w:rPr>
+      <w:rFonts w:cs="OpenSymbol"/>
+      <w:sz w:val="22"/>
+    </w:rPr>
+  </w:style>
+  <w:style w:type="character" w:styleId="ListLabel629">
+    <w:name w:val="ListLabel 629"/>
+    <w:qFormat/>
+    <w:rPr>
+      <w:rFonts w:cs="OpenSymbol"/>
+      <w:sz w:val="22"/>
+    </w:rPr>
+  </w:style>
+  <w:style w:type="character" w:styleId="ListLabel630">
+    <w:name w:val="ListLabel 630"/>
+    <w:qFormat/>
+    <w:rPr>
+      <w:rFonts w:cs="OpenSymbol"/>
+      <w:sz w:val="22"/>
+    </w:rPr>
+  </w:style>
+  <w:style w:type="character" w:styleId="ListLabel631">
+    <w:name w:val="ListLabel 631"/>
+    <w:qFormat/>
+    <w:rPr>
+      <w:rFonts w:cs="OpenSymbol"/>
+      <w:sz w:val="22"/>
+    </w:rPr>
+  </w:style>
+  <w:style w:type="character" w:styleId="ListLabel632">
+    <w:name w:val="ListLabel 632"/>
+    <w:qFormat/>
+    <w:rPr>
+      <w:rFonts w:cs="OpenSymbol"/>
+      <w:sz w:val="22"/>
+    </w:rPr>
+  </w:style>
+  <w:style w:type="character" w:styleId="ListLabel633">
+    <w:name w:val="ListLabel 633"/>
+    <w:qFormat/>
+    <w:rPr>
+      <w:rFonts w:cs="OpenSymbol"/>
+      <w:sz w:val="22"/>
+    </w:rPr>
+  </w:style>
+  <w:style w:type="character" w:styleId="ListLabel634">
+    <w:name w:val="ListLabel 634"/>
+    <w:qFormat/>
+    <w:rPr>
+      <w:rFonts w:cs="OpenSymbol"/>
+      <w:sz w:val="22"/>
+    </w:rPr>
+  </w:style>
+  <w:style w:type="character" w:styleId="ListLabel635">
+    <w:name w:val="ListLabel 635"/>
+    <w:qFormat/>
+    <w:rPr>
+      <w:rFonts w:cs="OpenSymbol"/>
+      <w:sz w:val="22"/>
+    </w:rPr>
+  </w:style>
+  <w:style w:type="character" w:styleId="ListLabel636">
+    <w:name w:val="ListLabel 636"/>
+    <w:qFormat/>
+    <w:rPr>
+      <w:rFonts w:cs="OpenSymbol"/>
+      <w:sz w:val="22"/>
+    </w:rPr>
+  </w:style>
+  <w:style w:type="character" w:styleId="ListLabel637">
+    <w:name w:val="ListLabel 637"/>
+    <w:qFormat/>
+    <w:rPr>
+      <w:rFonts w:cs="OpenSymbol"/>
+      <w:sz w:val="22"/>
+    </w:rPr>
+  </w:style>
+  <w:style w:type="character" w:styleId="ListLabel638">
+    <w:name w:val="ListLabel 638"/>
+    <w:qFormat/>
+    <w:rPr>
+      <w:rFonts w:cs="OpenSymbol"/>
+      <w:sz w:val="22"/>
+    </w:rPr>
+  </w:style>
+  <w:style w:type="character" w:styleId="ListLabel639">
+    <w:name w:val="ListLabel 639"/>
+    <w:qFormat/>
+    <w:rPr>
+      <w:rFonts w:cs="OpenSymbol"/>
+      <w:sz w:val="22"/>
+    </w:rPr>
+  </w:style>
+  <w:style w:type="character" w:styleId="ListLabel640">
+    <w:name w:val="ListLabel 640"/>
+    <w:qFormat/>
+    <w:rPr>
+      <w:rFonts w:cs="OpenSymbol"/>
+      <w:sz w:val="22"/>
+    </w:rPr>
+  </w:style>
+  <w:style w:type="character" w:styleId="ListLabel641">
+    <w:name w:val="ListLabel 641"/>
+    <w:qFormat/>
+    <w:rPr>
+      <w:rFonts w:cs="OpenSymbol"/>
+      <w:sz w:val="22"/>
+    </w:rPr>
+  </w:style>
+  <w:style w:type="character" w:styleId="ListLabel642">
+    <w:name w:val="ListLabel 642"/>
+    <w:qFormat/>
+    <w:rPr>
+      <w:rFonts w:cs="OpenSymbol"/>
+      <w:sz w:val="22"/>
+    </w:rPr>
+  </w:style>
+  <w:style w:type="character" w:styleId="ListLabel643">
+    <w:name w:val="ListLabel 643"/>
+    <w:qFormat/>
+    <w:rPr>
+      <w:rFonts w:cs="OpenSymbol"/>
+      <w:sz w:val="22"/>
+    </w:rPr>
+  </w:style>
+  <w:style w:type="character" w:styleId="ListLabel644">
+    <w:name w:val="ListLabel 644"/>
+    <w:qFormat/>
+    <w:rPr>
+      <w:rFonts w:cs="OpenSymbol"/>
+      <w:sz w:val="22"/>
+    </w:rPr>
+  </w:style>
+  <w:style w:type="character" w:styleId="ListLabel645">
+    <w:name w:val="ListLabel 645"/>
+    <w:qFormat/>
+    <w:rPr>
+      <w:rFonts w:cs="OpenSymbol"/>
+      <w:sz w:val="22"/>
+    </w:rPr>
+  </w:style>
+  <w:style w:type="character" w:styleId="ListLabel646">
+    <w:name w:val="ListLabel 646"/>
+    <w:qFormat/>
+    <w:rPr>
+      <w:rFonts w:cs="OpenSymbol"/>
+      <w:sz w:val="22"/>
+    </w:rPr>
+  </w:style>
+  <w:style w:type="character" w:styleId="ListLabel647">
+    <w:name w:val="ListLabel 647"/>
+    <w:qFormat/>
+    <w:rPr>
+      <w:rFonts w:cs="OpenSymbol"/>
+      <w:sz w:val="22"/>
+    </w:rPr>
+  </w:style>
+  <w:style w:type="character" w:styleId="ListLabel648">
+    <w:name w:val="ListLabel 648"/>
+    <w:qFormat/>
+    <w:rPr>
+      <w:rFonts w:cs="OpenSymbol"/>
+      <w:sz w:val="22"/>
+    </w:rPr>
+  </w:style>
+  <w:style w:type="character" w:styleId="ListLabel649">
+    <w:name w:val="ListLabel 649"/>
+    <w:qFormat/>
+    <w:rPr>
+      <w:rFonts w:cs="OpenSymbol"/>
+      <w:sz w:val="22"/>
+    </w:rPr>
+  </w:style>
+  <w:style w:type="character" w:styleId="ListLabel650">
+    <w:name w:val="ListLabel 650"/>
+    <w:qFormat/>
+    <w:rPr>
+      <w:rFonts w:cs="OpenSymbol"/>
+      <w:sz w:val="22"/>
+    </w:rPr>
+  </w:style>
+  <w:style w:type="character" w:styleId="ListLabel651">
+    <w:name w:val="ListLabel 651"/>
+    <w:qFormat/>
+    <w:rPr>
+      <w:rFonts w:cs="OpenSymbol"/>
+      <w:sz w:val="22"/>
+    </w:rPr>
+  </w:style>
+  <w:style w:type="character" w:styleId="ListLabel652">
+    <w:name w:val="ListLabel 652"/>
+    <w:qFormat/>
+    <w:rPr>
+      <w:rFonts w:ascii="Arial" w:hAnsi="Arial" w:cs="OpenSymbol"/>
+      <w:sz w:val="22"/>
+    </w:rPr>
+  </w:style>
+  <w:style w:type="character" w:styleId="ListLabel653">
+    <w:name w:val="ListLabel 653"/>
+    <w:qFormat/>
+    <w:rPr>
+      <w:rFonts w:cs="OpenSymbol"/>
+      <w:sz w:val="22"/>
+    </w:rPr>
+  </w:style>
+  <w:style w:type="character" w:styleId="ListLabel654">
+    <w:name w:val="ListLabel 654"/>
+    <w:qFormat/>
+    <w:rPr>
+      <w:rFonts w:cs="OpenSymbol"/>
+      <w:sz w:val="22"/>
+    </w:rPr>
+  </w:style>
+  <w:style w:type="character" w:styleId="ListLabel655">
+    <w:name w:val="ListLabel 655"/>
+    <w:qFormat/>
+    <w:rPr>
+      <w:rFonts w:cs="OpenSymbol"/>
+      <w:sz w:val="22"/>
+    </w:rPr>
+  </w:style>
+  <w:style w:type="character" w:styleId="ListLabel656">
+    <w:name w:val="ListLabel 656"/>
+    <w:qFormat/>
+    <w:rPr>
+      <w:rFonts w:cs="OpenSymbol"/>
+      <w:sz w:val="22"/>
+    </w:rPr>
+  </w:style>
+  <w:style w:type="character" w:styleId="ListLabel657">
+    <w:name w:val="ListLabel 657"/>
+    <w:qFormat/>
+    <w:rPr>
+      <w:rFonts w:cs="OpenSymbol"/>
+      <w:sz w:val="22"/>
+    </w:rPr>
+  </w:style>
+  <w:style w:type="character" w:styleId="ListLabel658">
+    <w:name w:val="ListLabel 658"/>
+    <w:qFormat/>
+    <w:rPr>
+      <w:rFonts w:cs="OpenSymbol"/>
+      <w:sz w:val="22"/>
+    </w:rPr>
+  </w:style>
+  <w:style w:type="character" w:styleId="ListLabel659">
+    <w:name w:val="ListLabel 659"/>
+    <w:qFormat/>
+    <w:rPr>
+      <w:rFonts w:cs="OpenSymbol"/>
+      <w:sz w:val="22"/>
+    </w:rPr>
+  </w:style>
+  <w:style w:type="character" w:styleId="ListLabel660">
+    <w:name w:val="ListLabel 660"/>
+    <w:qFormat/>
+    <w:rPr>
+      <w:rFonts w:cs="OpenSymbol"/>
+      <w:sz w:val="22"/>
+    </w:rPr>
+  </w:style>
+  <w:style w:type="character" w:styleId="ListLabel661">
+    <w:name w:val="ListLabel 661"/>
+    <w:qFormat/>
+    <w:rPr>
+      <w:rFonts w:cs="Courier New"/>
+      <w:sz w:val="22"/>
+    </w:rPr>
+  </w:style>
+  <w:style w:type="character" w:styleId="ListLabel662">
+    <w:name w:val="ListLabel 662"/>
+    <w:qFormat/>
+    <w:rPr>
+      <w:rFonts w:cs="Courier New"/>
+      <w:sz w:val="22"/>
+    </w:rPr>
+  </w:style>
+  <w:style w:type="character" w:styleId="ListLabel663">
+    <w:name w:val="ListLabel 663"/>
+    <w:qFormat/>
+    <w:rPr>
+      <w:rFonts w:cs="Wingdings"/>
+    </w:rPr>
+  </w:style>
+  <w:style w:type="character" w:styleId="ListLabel664">
+    <w:name w:val="ListLabel 664"/>
+    <w:qFormat/>
+    <w:rPr>
+      <w:rFonts w:cs="Symbol"/>
+      <w:sz w:val="22"/>
+    </w:rPr>
+  </w:style>
+  <w:style w:type="character" w:styleId="ListLabel665">
+    <w:name w:val="ListLabel 665"/>
+    <w:qFormat/>
+    <w:rPr>
+      <w:rFonts w:cs="Courier New"/>
+      <w:sz w:val="22"/>
+    </w:rPr>
+  </w:style>
+  <w:style w:type="character" w:styleId="ListLabel666">
+    <w:name w:val="ListLabel 666"/>
+    <w:qFormat/>
+    <w:rPr>
+      <w:rFonts w:cs="Wingdings"/>
+    </w:rPr>
+  </w:style>
+  <w:style w:type="character" w:styleId="ListLabel667">
+    <w:name w:val="ListLabel 667"/>
+    <w:qFormat/>
+    <w:rPr>
+      <w:rFonts w:cs="Symbol"/>
+      <w:sz w:val="22"/>
+    </w:rPr>
+  </w:style>
+  <w:style w:type="character" w:styleId="ListLabel668">
+    <w:name w:val="ListLabel 668"/>
+    <w:qFormat/>
+    <w:rPr>
+      <w:rFonts w:cs="Courier New"/>
+      <w:sz w:val="22"/>
+    </w:rPr>
+  </w:style>
+  <w:style w:type="character" w:styleId="ListLabel669">
+    <w:name w:val="ListLabel 669"/>
+    <w:qFormat/>
+    <w:rPr>
+      <w:rFonts w:cs="Wingdings"/>
+    </w:rPr>
+  </w:style>
+  <w:style w:type="character" w:styleId="ListLabel670">
+    <w:name w:val="ListLabel 670"/>
+    <w:qFormat/>
+    <w:rPr>
+      <w:rFonts w:cs="Courier New"/>
+      <w:sz w:val="22"/>
+    </w:rPr>
+  </w:style>
+  <w:style w:type="character" w:styleId="ListLabel671">
+    <w:name w:val="ListLabel 671"/>
+    <w:qFormat/>
+    <w:rPr>
+      <w:rFonts w:cs="Courier New"/>
+      <w:sz w:val="22"/>
+    </w:rPr>
+  </w:style>
+  <w:style w:type="character" w:styleId="ListLabel672">
+    <w:name w:val="ListLabel 672"/>
+    <w:qFormat/>
+    <w:rPr>
+      <w:rFonts w:cs="Wingdings"/>
+    </w:rPr>
+  </w:style>
+  <w:style w:type="character" w:styleId="ListLabel673">
+    <w:name w:val="ListLabel 673"/>
+    <w:qFormat/>
+    <w:rPr>
+      <w:rFonts w:cs="Symbol"/>
+      <w:sz w:val="22"/>
+    </w:rPr>
+  </w:style>
+  <w:style w:type="character" w:styleId="ListLabel674">
+    <w:name w:val="ListLabel 674"/>
+    <w:qFormat/>
+    <w:rPr>
+      <w:rFonts w:cs="Courier New"/>
+      <w:sz w:val="22"/>
+    </w:rPr>
+  </w:style>
+  <w:style w:type="character" w:styleId="ListLabel675">
+    <w:name w:val="ListLabel 675"/>
+    <w:qFormat/>
+    <w:rPr>
+      <w:rFonts w:cs="Wingdings"/>
+    </w:rPr>
+  </w:style>
+  <w:style w:type="character" w:styleId="ListLabel676">
+    <w:name w:val="ListLabel 676"/>
+    <w:qFormat/>
+    <w:rPr>
+      <w:rFonts w:cs="Symbol"/>
+      <w:sz w:val="22"/>
+    </w:rPr>
+  </w:style>
+  <w:style w:type="character" w:styleId="ListLabel677">
+    <w:name w:val="ListLabel 677"/>
+    <w:qFormat/>
+    <w:rPr>
+      <w:rFonts w:cs="Courier New"/>
+      <w:sz w:val="22"/>
+    </w:rPr>
+  </w:style>
+  <w:style w:type="character" w:styleId="ListLabel678">
+    <w:name w:val="ListLabel 678"/>
+    <w:qFormat/>
+    <w:rPr>
+      <w:rFonts w:cs="Wingdings"/>
+    </w:rPr>
+  </w:style>
+  <w:style w:type="character" w:styleId="ListLabel679">
+    <w:name w:val="ListLabel 679"/>
+    <w:qFormat/>
+    <w:rPr>
+      <w:rFonts w:ascii="Arial" w:hAnsi="Arial" w:cs="OpenSymbol"/>
+      <w:b w:val="false"/>
+      <w:sz w:val="22"/>
+    </w:rPr>
+  </w:style>
+  <w:style w:type="character" w:styleId="ListLabel680">
+    <w:name w:val="ListLabel 680"/>
+    <w:qFormat/>
+    <w:rPr>
+      <w:rFonts w:ascii="Arial" w:hAnsi="Arial" w:cs="OpenSymbol"/>
+      <w:b w:val="false"/>
+      <w:sz w:val="22"/>
+    </w:rPr>
+  </w:style>
+  <w:style w:type="character" w:styleId="ListLabel681">
+    <w:name w:val="ListLabel 681"/>
+    <w:qFormat/>
+    <w:rPr>
+      <w:rFonts w:cs="OpenSymbol"/>
+      <w:b w:val="false"/>
+      <w:sz w:val="22"/>
+    </w:rPr>
+  </w:style>
+  <w:style w:type="character" w:styleId="ListLabel682">
+    <w:name w:val="ListLabel 682"/>
+    <w:qFormat/>
+    <w:rPr>
+      <w:rFonts w:cs="OpenSymbol"/>
+      <w:b w:val="false"/>
+      <w:sz w:val="22"/>
+    </w:rPr>
+  </w:style>
+  <w:style w:type="character" w:styleId="ListLabel683">
+    <w:name w:val="ListLabel 683"/>
+    <w:qFormat/>
+    <w:rPr>
+      <w:rFonts w:cs="OpenSymbol"/>
+      <w:b w:val="false"/>
+      <w:sz w:val="22"/>
+    </w:rPr>
+  </w:style>
+  <w:style w:type="character" w:styleId="ListLabel684">
+    <w:name w:val="ListLabel 684"/>
+    <w:qFormat/>
+    <w:rPr>
+      <w:rFonts w:cs="OpenSymbol"/>
+      <w:b w:val="false"/>
+      <w:sz w:val="22"/>
+    </w:rPr>
+  </w:style>
+  <w:style w:type="character" w:styleId="ListLabel685">
+    <w:name w:val="ListLabel 685"/>
+    <w:qFormat/>
+    <w:rPr>
+      <w:rFonts w:cs="OpenSymbol"/>
+      <w:b w:val="false"/>
+      <w:sz w:val="22"/>
+    </w:rPr>
+  </w:style>
+  <w:style w:type="character" w:styleId="ListLabel686">
+    <w:name w:val="ListLabel 686"/>
+    <w:qFormat/>
+    <w:rPr>
+      <w:rFonts w:cs="OpenSymbol"/>
+      <w:b w:val="false"/>
+      <w:sz w:val="22"/>
+    </w:rPr>
+  </w:style>
+  <w:style w:type="character" w:styleId="ListLabel687">
+    <w:name w:val="ListLabel 687"/>
+    <w:qFormat/>
+    <w:rPr>
+      <w:rFonts w:cs="OpenSymbol"/>
+      <w:b w:val="false"/>
+      <w:sz w:val="22"/>
+    </w:rPr>
+  </w:style>
+  <w:style w:type="character" w:styleId="ListLabel688">
+    <w:name w:val="ListLabel 688"/>
+    <w:qFormat/>
+    <w:rPr>
+      <w:rFonts w:cs="OpenSymbol"/>
+      <w:b w:val="false"/>
+      <w:sz w:val="22"/>
+    </w:rPr>
+  </w:style>
+  <w:style w:type="character" w:styleId="ListLabel689">
+    <w:name w:val="ListLabel 689"/>
+    <w:qFormat/>
+    <w:rPr>
+      <w:rFonts w:cs="OpenSymbol"/>
+      <w:b w:val="false"/>
+      <w:sz w:val="22"/>
+    </w:rPr>
+  </w:style>
+  <w:style w:type="character" w:styleId="ListLabel690">
+    <w:name w:val="ListLabel 690"/>
+    <w:qFormat/>
+    <w:rPr>
+      <w:rFonts w:cs="OpenSymbol"/>
+      <w:b w:val="false"/>
+      <w:sz w:val="22"/>
+    </w:rPr>
+  </w:style>
+  <w:style w:type="character" w:styleId="ListLabel691">
+    <w:name w:val="ListLabel 691"/>
+    <w:qFormat/>
+    <w:rPr>
+      <w:rFonts w:cs="OpenSymbol"/>
+      <w:b w:val="false"/>
+      <w:sz w:val="22"/>
+    </w:rPr>
+  </w:style>
+  <w:style w:type="character" w:styleId="ListLabel692">
+    <w:name w:val="ListLabel 692"/>
+    <w:qFormat/>
+    <w:rPr>
+      <w:rFonts w:cs="OpenSymbol"/>
+      <w:b w:val="false"/>
+      <w:sz w:val="22"/>
+    </w:rPr>
+  </w:style>
+  <w:style w:type="character" w:styleId="ListLabel693">
+    <w:name w:val="ListLabel 693"/>
+    <w:qFormat/>
+    <w:rPr>
+      <w:rFonts w:cs="OpenSymbol"/>
+      <w:b w:val="false"/>
+      <w:sz w:val="22"/>
+    </w:rPr>
+  </w:style>
+  <w:style w:type="character" w:styleId="ListLabel694">
+    <w:name w:val="ListLabel 694"/>
+    <w:qFormat/>
+    <w:rPr>
+      <w:rFonts w:cs="OpenSymbol"/>
+      <w:b w:val="false"/>
+      <w:sz w:val="22"/>
+    </w:rPr>
+  </w:style>
+  <w:style w:type="character" w:styleId="ListLabel695">
+    <w:name w:val="ListLabel 695"/>
+    <w:qFormat/>
+    <w:rPr>
+      <w:rFonts w:cs="OpenSymbol"/>
+      <w:b w:val="false"/>
+      <w:sz w:val="22"/>
+    </w:rPr>
+  </w:style>
+  <w:style w:type="character" w:styleId="ListLabel696">
+    <w:name w:val="ListLabel 696"/>
+    <w:qFormat/>
+    <w:rPr>
+      <w:rFonts w:cs="OpenSymbol"/>
+      <w:b w:val="false"/>
+      <w:sz w:val="22"/>
+    </w:rPr>
+  </w:style>
+  <w:style w:type="character" w:styleId="ListLabel697">
+    <w:name w:val="ListLabel 697"/>
+    <w:qFormat/>
+    <w:rPr>
+      <w:rFonts w:cs="OpenSymbol"/>
+    </w:rPr>
+  </w:style>
+  <w:style w:type="character" w:styleId="ListLabel698">
+    <w:name w:val="ListLabel 698"/>
+    <w:qFormat/>
+    <w:rPr>
+      <w:rFonts w:cs="OpenSymbol"/>
+    </w:rPr>
+  </w:style>
+  <w:style w:type="character" w:styleId="ListLabel699">
+    <w:name w:val="ListLabel 699"/>
+    <w:qFormat/>
+    <w:rPr>
+      <w:rFonts w:cs="OpenSymbol"/>
+    </w:rPr>
+  </w:style>
+  <w:style w:type="character" w:styleId="ListLabel700">
+    <w:name w:val="ListLabel 700"/>
+    <w:qFormat/>
+    <w:rPr>
+      <w:rFonts w:cs="OpenSymbol"/>
+    </w:rPr>
+  </w:style>
+  <w:style w:type="character" w:styleId="ListLabel701">
+    <w:name w:val="ListLabel 701"/>
+    <w:qFormat/>
+    <w:rPr>
+      <w:rFonts w:cs="OpenSymbol"/>
+    </w:rPr>
+  </w:style>
+  <w:style w:type="character" w:styleId="ListLabel702">
+    <w:name w:val="ListLabel 702"/>
+    <w:qFormat/>
+    <w:rPr>
+      <w:rFonts w:cs="OpenSymbol"/>
+    </w:rPr>
+  </w:style>
+  <w:style w:type="character" w:styleId="ListLabel703">
+    <w:name w:val="ListLabel 703"/>
+    <w:qFormat/>
+    <w:rPr>
+      <w:rFonts w:cs="OpenSymbol"/>
+    </w:rPr>
+  </w:style>
+  <w:style w:type="character" w:styleId="ListLabel704">
+    <w:name w:val="ListLabel 704"/>
+    <w:qFormat/>
+    <w:rPr>
+      <w:rFonts w:cs="OpenSymbol"/>
+    </w:rPr>
+  </w:style>
+  <w:style w:type="character" w:styleId="ListLabel705">
+    <w:name w:val="ListLabel 705"/>
+    <w:qFormat/>
+    <w:rPr>
+      <w:rFonts w:cs="OpenSymbol"/>
+    </w:rPr>
+  </w:style>
+  <w:style w:type="character" w:styleId="ListLabel706">
+    <w:name w:val="ListLabel 706"/>
+    <w:qFormat/>
+    <w:rPr>
+      <w:rFonts w:cs="OpenSymbol"/>
+      <w:b w:val="false"/>
+    </w:rPr>
+  </w:style>
+  <w:style w:type="character" w:styleId="ListLabel707">
+    <w:name w:val="ListLabel 707"/>
+    <w:qFormat/>
+    <w:rPr>
+      <w:rFonts w:cs="OpenSymbol"/>
+    </w:rPr>
+  </w:style>
+  <w:style w:type="character" w:styleId="ListLabel708">
+    <w:name w:val="ListLabel 708"/>
+    <w:qFormat/>
+    <w:rPr>
+      <w:rFonts w:cs="OpenSymbol"/>
+    </w:rPr>
+  </w:style>
+  <w:style w:type="character" w:styleId="ListLabel709">
+    <w:name w:val="ListLabel 709"/>
+    <w:qFormat/>
+    <w:rPr>
+      <w:rFonts w:cs="OpenSymbol"/>
+    </w:rPr>
+  </w:style>
+  <w:style w:type="character" w:styleId="ListLabel710">
+    <w:name w:val="ListLabel 710"/>
+    <w:qFormat/>
+    <w:rPr>
+      <w:rFonts w:cs="OpenSymbol"/>
+    </w:rPr>
+  </w:style>
+  <w:style w:type="character" w:styleId="ListLabel711">
+    <w:name w:val="ListLabel 711"/>
+    <w:qFormat/>
+    <w:rPr>
+      <w:rFonts w:cs="OpenSymbol"/>
+    </w:rPr>
+  </w:style>
+  <w:style w:type="character" w:styleId="ListLabel712">
+    <w:name w:val="ListLabel 712"/>
+    <w:qFormat/>
+    <w:rPr>
+      <w:rFonts w:cs="OpenSymbol"/>
+    </w:rPr>
+  </w:style>
+  <w:style w:type="character" w:styleId="ListLabel713">
+    <w:name w:val="ListLabel 713"/>
+    <w:qFormat/>
+    <w:rPr>
+      <w:rFonts w:cs="OpenSymbol"/>
+    </w:rPr>
+  </w:style>
+  <w:style w:type="character" w:styleId="ListLabel714">
+    <w:name w:val="ListLabel 714"/>
+    <w:qFormat/>
+    <w:rPr>
+      <w:rFonts w:cs="OpenSymbol"/>
+    </w:rPr>
+  </w:style>
+  <w:style w:type="character" w:styleId="ListLabel715">
+    <w:name w:val="ListLabel 715"/>
+    <w:qFormat/>
+    <w:rPr>
+      <w:rFonts w:ascii="Arial" w:hAnsi="Arial" w:cs="OpenSymbol"/>
+      <w:sz w:val="22"/>
+    </w:rPr>
+  </w:style>
+  <w:style w:type="character" w:styleId="ListLabel716">
+    <w:name w:val="ListLabel 716"/>
+    <w:qFormat/>
+    <w:rPr>
+      <w:rFonts w:cs="OpenSymbol"/>
+    </w:rPr>
+  </w:style>
+  <w:style w:type="character" w:styleId="ListLabel717">
+    <w:name w:val="ListLabel 717"/>
+    <w:qFormat/>
+    <w:rPr>
+      <w:rFonts w:cs="OpenSymbol"/>
+    </w:rPr>
+  </w:style>
+  <w:style w:type="character" w:styleId="ListLabel718">
+    <w:name w:val="ListLabel 718"/>
+    <w:qFormat/>
+    <w:rPr>
+      <w:rFonts w:cs="OpenSymbol"/>
+    </w:rPr>
+  </w:style>
+  <w:style w:type="character" w:styleId="ListLabel719">
+    <w:name w:val="ListLabel 719"/>
+    <w:qFormat/>
+    <w:rPr>
+      <w:rFonts w:cs="OpenSymbol"/>
+    </w:rPr>
+  </w:style>
+  <w:style w:type="character" w:styleId="ListLabel720">
+    <w:name w:val="ListLabel 720"/>
+    <w:qFormat/>
+    <w:rPr>
+      <w:rFonts w:cs="OpenSymbol"/>
+    </w:rPr>
+  </w:style>
+  <w:style w:type="character" w:styleId="ListLabel721">
+    <w:name w:val="ListLabel 721"/>
+    <w:qFormat/>
+    <w:rPr>
+      <w:rFonts w:cs="OpenSymbol"/>
+    </w:rPr>
+  </w:style>
+  <w:style w:type="character" w:styleId="ListLabel722">
+    <w:name w:val="ListLabel 722"/>
+    <w:qFormat/>
+    <w:rPr>
+      <w:rFonts w:cs="OpenSymbol"/>
+    </w:rPr>
+  </w:style>
+  <w:style w:type="character" w:styleId="ListLabel723">
+    <w:name w:val="ListLabel 723"/>
+    <w:qFormat/>
+    <w:rPr>
+      <w:rFonts w:cs="OpenSymbol"/>
+    </w:rPr>
+  </w:style>
+  <w:style w:type="character" w:styleId="ListLabel724">
+    <w:name w:val="ListLabel 724"/>
+    <w:qFormat/>
+    <w:rPr>
+      <w:rFonts w:cs="Symbol"/>
+      <w:b w:val="false"/>
+    </w:rPr>
+  </w:style>
+  <w:style w:type="character" w:styleId="ListLabel725">
+    <w:name w:val="ListLabel 725"/>
+    <w:qFormat/>
+    <w:rPr>
+      <w:rFonts w:cs="OpenSymbol"/>
+    </w:rPr>
+  </w:style>
+  <w:style w:type="character" w:styleId="ListLabel726">
+    <w:name w:val="ListLabel 726"/>
+    <w:qFormat/>
+    <w:rPr>
+      <w:rFonts w:cs="OpenSymbol"/>
+    </w:rPr>
+  </w:style>
+  <w:style w:type="character" w:styleId="ListLabel727">
+    <w:name w:val="ListLabel 727"/>
+    <w:qFormat/>
+    <w:rPr>
+      <w:rFonts w:cs="OpenSymbol"/>
+    </w:rPr>
+  </w:style>
+  <w:style w:type="character" w:styleId="ListLabel728">
+    <w:name w:val="ListLabel 728"/>
+    <w:qFormat/>
+    <w:rPr>
+      <w:rFonts w:cs="OpenSymbol"/>
+    </w:rPr>
+  </w:style>
+  <w:style w:type="character" w:styleId="ListLabel729">
+    <w:name w:val="ListLabel 729"/>
+    <w:qFormat/>
+    <w:rPr>
+      <w:rFonts w:cs="OpenSymbol"/>
+    </w:rPr>
+  </w:style>
+  <w:style w:type="character" w:styleId="ListLabel730">
+    <w:name w:val="ListLabel 730"/>
+    <w:qFormat/>
+    <w:rPr>
+      <w:rFonts w:cs="OpenSymbol"/>
+    </w:rPr>
+  </w:style>
+  <w:style w:type="character" w:styleId="ListLabel731">
+    <w:name w:val="ListLabel 731"/>
+    <w:qFormat/>
+    <w:rPr>
+      <w:rFonts w:cs="OpenSymbol"/>
+    </w:rPr>
+  </w:style>
+  <w:style w:type="character" w:styleId="ListLabel732">
+    <w:name w:val="ListLabel 732"/>
     <w:qFormat/>
     <w:rPr>
       <w:rFonts w:cs="OpenSymbol"/>

</xml_diff>